<commit_message>
Atualiza arquivos Projeto_GFauto, atualiza e inclui
</commit_message>
<xml_diff>
--- a/Projeto_GFauto.docx
+++ b/Projeto_GFauto.docx
@@ -11,13 +11,47 @@
           <w:color w:val="7030A0"/>
         </w:rPr>
       </w:pPr>
+      <w:proofErr w:type="spellStart"/>
       <w:r>
         <w:rPr>
           <w:b/>
           <w:bCs/>
           <w:color w:val="7030A0"/>
         </w:rPr>
-        <w:t>W:/GFauto/a_projeto/Projeto_GFauto.docx</w:t>
+        <w:t>GFauto</w:t>
+      </w:r>
+      <w:proofErr w:type="spellEnd"/>
+      <w:r>
+        <w:rPr>
+          <w:b/>
+          <w:bCs/>
+          <w:color w:val="7030A0"/>
+        </w:rPr>
+        <w:t>/Projeto_GFauto.docx</w:t>
+      </w:r>
+      <w:r>
+        <w:rPr>
+          <w:b/>
+          <w:bCs/>
+          <w:color w:val="7030A0"/>
+        </w:rPr>
+        <w:t xml:space="preserve"> e </w:t>
+      </w:r>
+      <w:r>
+        <w:rPr>
+          <w:b/>
+          <w:bCs/>
+          <w:color w:val="7030A0"/>
+        </w:rPr>
+        <w:t>GFauto/Projeto_GFauto.</w:t>
+      </w:r>
+      <w:r>
+        <w:rPr>
+          <w:b/>
+          <w:bCs/>
+          <w:color w:val="7030A0"/>
+        </w:rPr>
+        <w:t>md</w:t>
       </w:r>
     </w:p>
     <w:p>
@@ -220,41 +254,7 @@
                     </w14:solidFill>
                   </w14:textFill>
                 </w:rPr>
-                <w:t>Fale C</w:t>
-              </w:r>
-              <w:r>
-                <w:rPr>
-                  <w:rStyle w:val="Hyperlink"/>
-                  <w:rFonts w:ascii="Segoe UI" w:eastAsia="Times New Roman" w:hAnsi="Segoe UI" w:cs="Segoe UI"/>
-                  <w:sz w:val="18"/>
-                  <w:szCs w:val="18"/>
-                  <w:lang w:eastAsia="pt-BR"/>
-                  <w14:textFill>
-                    <w14:solidFill>
-                      <w14:srgbClr w14:val="0000FF">
-                        <w14:lumMod w14:val="75000"/>
-                      </w14:srgbClr>
-                    </w14:solidFill>
-                  </w14:textFill>
-                </w:rPr>
-                <w:t>o</w:t>
-              </w:r>
-              <w:r>
-                <w:rPr>
-                  <w:rStyle w:val="Hyperlink"/>
-                  <w:rFonts w:ascii="Segoe UI" w:eastAsia="Times New Roman" w:hAnsi="Segoe UI" w:cs="Segoe UI"/>
-                  <w:sz w:val="18"/>
-                  <w:szCs w:val="18"/>
-                  <w:lang w:eastAsia="pt-BR"/>
-                  <w14:textFill>
-                    <w14:solidFill>
-                      <w14:srgbClr w14:val="0000FF">
-                        <w14:lumMod w14:val="75000"/>
-                      </w14:srgbClr>
-                    </w14:solidFill>
-                  </w14:textFill>
-                </w:rPr>
-                <w:t>nosco</w:t>
+                <w:t>Fale Conosco</w:t>
               </w:r>
             </w:hyperlink>
           </w:p>
@@ -317,23 +317,7 @@
                   <w:sz w:val="18"/>
                   <w:szCs w:val="18"/>
                 </w:rPr>
-                <w:t>ota I</w:t>
-              </w:r>
-              <w:r>
-                <w:rPr>
-                  <w:rStyle w:val="Hyperlink"/>
-                  <w:sz w:val="18"/>
-                  <w:szCs w:val="18"/>
-                </w:rPr>
-                <w:t>m</w:t>
-              </w:r>
-              <w:r>
-                <w:rPr>
-                  <w:rStyle w:val="Hyperlink"/>
-                  <w:sz w:val="18"/>
-                  <w:szCs w:val="18"/>
-                </w:rPr>
-                <w:t>portante</w:t>
+                <w:t>ota Importante</w:t>
               </w:r>
             </w:hyperlink>
           </w:p>
@@ -422,41 +406,7 @@
                     </w14:solidFill>
                   </w14:textFill>
                 </w:rPr>
-                <w:t>Fluxo vi</w:t>
-              </w:r>
-              <w:r>
-                <w:rPr>
-                  <w:rStyle w:val="Hyperlink"/>
-                  <w:rFonts w:ascii="Segoe UI" w:eastAsia="Times New Roman" w:hAnsi="Segoe UI" w:cs="Segoe UI"/>
-                  <w:sz w:val="18"/>
-                  <w:szCs w:val="18"/>
-                  <w:lang w:eastAsia="pt-BR"/>
-                  <w14:textFill>
-                    <w14:solidFill>
-                      <w14:srgbClr w14:val="0000FF">
-                        <w14:lumMod w14:val="75000"/>
-                      </w14:srgbClr>
-                    </w14:solidFill>
-                  </w14:textFill>
-                </w:rPr>
-                <w:t>s</w:t>
-              </w:r>
-              <w:r>
-                <w:rPr>
-                  <w:rStyle w:val="Hyperlink"/>
-                  <w:rFonts w:ascii="Segoe UI" w:eastAsia="Times New Roman" w:hAnsi="Segoe UI" w:cs="Segoe UI"/>
-                  <w:sz w:val="18"/>
-                  <w:szCs w:val="18"/>
-                  <w:lang w:eastAsia="pt-BR"/>
-                  <w14:textFill>
-                    <w14:solidFill>
-                      <w14:srgbClr w14:val="0000FF">
-                        <w14:lumMod w14:val="75000"/>
-                      </w14:srgbClr>
-                    </w14:solidFill>
-                  </w14:textFill>
-                </w:rPr>
-                <w:t>itantes</w:t>
+                <w:t>Fluxo visitantes</w:t>
               </w:r>
             </w:hyperlink>
             <w:r>
@@ -539,27 +489,7 @@
                   <w:szCs w:val="18"/>
                   <w:lang w:eastAsia="pt-BR"/>
                 </w:rPr>
-                <w:t>FluxoV</w:t>
-              </w:r>
-              <w:r>
-                <w:rPr>
-                  <w:rStyle w:val="Hyperlink"/>
-                  <w:rFonts w:ascii="Segoe UI" w:eastAsia="Times New Roman" w:hAnsi="Segoe UI" w:cs="Segoe UI"/>
-                  <w:sz w:val="18"/>
-                  <w:szCs w:val="18"/>
-                  <w:lang w:eastAsia="pt-BR"/>
-                </w:rPr>
-                <w:t>i</w:t>
-              </w:r>
-              <w:r>
-                <w:rPr>
-                  <w:rStyle w:val="Hyperlink"/>
-                  <w:rFonts w:ascii="Segoe UI" w:eastAsia="Times New Roman" w:hAnsi="Segoe UI" w:cs="Segoe UI"/>
-                  <w:sz w:val="18"/>
-                  <w:szCs w:val="18"/>
-                  <w:lang w:eastAsia="pt-BR"/>
-                </w:rPr>
-                <w:t>sitante</w:t>
+                <w:t>FluxoVisitante</w:t>
               </w:r>
               <w:proofErr w:type="spellEnd"/>
               <w:r>
@@ -624,58 +554,7 @@
                     </w14:solidFill>
                   </w14:textFill>
                 </w:rPr>
-                <w:t>Objeti</w:t>
-              </w:r>
-              <w:r>
-                <w:rPr>
-                  <w:rStyle w:val="Hyperlink"/>
-                  <w:rFonts w:ascii="Segoe UI" w:eastAsia="Times New Roman" w:hAnsi="Segoe UI" w:cs="Segoe UI"/>
-                  <w:sz w:val="18"/>
-                  <w:szCs w:val="18"/>
-                  <w:lang w:eastAsia="pt-BR"/>
-                  <w14:textFill>
-                    <w14:solidFill>
-                      <w14:srgbClr w14:val="0000FF">
-                        <w14:lumMod w14:val="75000"/>
-                      </w14:srgbClr>
-                    </w14:solidFill>
-                  </w14:textFill>
-                </w:rPr>
-                <w:t>v</w:t>
-              </w:r>
-              <w:r>
-                <w:rPr>
-                  <w:rStyle w:val="Hyperlink"/>
-                  <w:rFonts w:ascii="Segoe UI" w:eastAsia="Times New Roman" w:hAnsi="Segoe UI" w:cs="Segoe UI"/>
-                  <w:sz w:val="18"/>
-                  <w:szCs w:val="18"/>
-                  <w:lang w:eastAsia="pt-BR"/>
-                  <w14:textFill>
-                    <w14:solidFill>
-                      <w14:srgbClr w14:val="0000FF">
-                        <w14:lumMod w14:val="75000"/>
-                      </w14:srgbClr>
-                    </w14:solidFill>
-                  </w14:textFill>
-                </w:rPr>
-                <w:t>o</w:t>
-              </w:r>
-              <w:r>
-                <w:rPr>
-                  <w:rStyle w:val="Hyperlink"/>
-                  <w:rFonts w:ascii="Segoe UI" w:eastAsia="Times New Roman" w:hAnsi="Segoe UI" w:cs="Segoe UI"/>
-                  <w:sz w:val="18"/>
-                  <w:szCs w:val="18"/>
-                  <w:lang w:eastAsia="pt-BR"/>
-                  <w14:textFill>
-                    <w14:solidFill>
-                      <w14:srgbClr w14:val="0000FF">
-                        <w14:lumMod w14:val="75000"/>
-                      </w14:srgbClr>
-                    </w14:solidFill>
-                  </w14:textFill>
-                </w:rPr>
-                <w:t xml:space="preserve"> </w:t>
+                <w:t xml:space="preserve">Objetivo </w:t>
               </w:r>
               <w:proofErr w:type="spellStart"/>
               <w:r>
@@ -777,15 +656,7 @@
                   <w:sz w:val="18"/>
                   <w:szCs w:val="18"/>
                 </w:rPr>
-                <w:t>luxo client</w:t>
-              </w:r>
-              <w:r>
-                <w:rPr>
-                  <w:rStyle w:val="Hyperlink"/>
-                  <w:sz w:val="18"/>
-                  <w:szCs w:val="18"/>
-                </w:rPr>
-                <w:t>e</w:t>
+                <w:t>luxo cliente</w:t>
               </w:r>
               <w:r>
                 <w:rPr>
@@ -888,27 +759,7 @@
                   <w:szCs w:val="18"/>
                   <w:lang w:eastAsia="pt-BR"/>
                 </w:rPr>
-                <w:t>Conv</w:t>
-              </w:r>
-              <w:r>
-                <w:rPr>
-                  <w:rStyle w:val="Hyperlink"/>
-                  <w:rFonts w:ascii="Segoe UI" w:eastAsia="Times New Roman" w:hAnsi="Segoe UI" w:cs="Segoe UI"/>
-                  <w:sz w:val="18"/>
-                  <w:szCs w:val="18"/>
-                  <w:lang w:eastAsia="pt-BR"/>
-                </w:rPr>
-                <w:t>e</w:t>
-              </w:r>
-              <w:r>
-                <w:rPr>
-                  <w:rStyle w:val="Hyperlink"/>
-                  <w:rFonts w:ascii="Segoe UI" w:eastAsia="Times New Roman" w:hAnsi="Segoe UI" w:cs="Segoe UI"/>
-                  <w:sz w:val="18"/>
-                  <w:szCs w:val="18"/>
-                  <w:lang w:eastAsia="pt-BR"/>
-                </w:rPr>
-                <w:t>nções</w:t>
+                <w:t>Convenções</w:t>
               </w:r>
             </w:hyperlink>
           </w:p>
@@ -945,41 +796,7 @@
                     </w14:solidFill>
                   </w14:textFill>
                 </w:rPr>
-                <w:t>Fontes d</w:t>
-              </w:r>
-              <w:r>
-                <w:rPr>
-                  <w:rStyle w:val="Hyperlink"/>
-                  <w:rFonts w:ascii="Segoe UI" w:eastAsia="Times New Roman" w:hAnsi="Segoe UI" w:cs="Segoe UI"/>
-                  <w:sz w:val="18"/>
-                  <w:szCs w:val="18"/>
-                  <w:lang w:eastAsia="pt-BR"/>
-                  <w14:textFill>
-                    <w14:solidFill>
-                      <w14:srgbClr w14:val="0000FF">
-                        <w14:lumMod w14:val="75000"/>
-                      </w14:srgbClr>
-                    </w14:solidFill>
-                  </w14:textFill>
-                </w:rPr>
-                <w:t>e</w:t>
-              </w:r>
-              <w:r>
-                <w:rPr>
-                  <w:rStyle w:val="Hyperlink"/>
-                  <w:rFonts w:ascii="Segoe UI" w:eastAsia="Times New Roman" w:hAnsi="Segoe UI" w:cs="Segoe UI"/>
-                  <w:sz w:val="18"/>
-                  <w:szCs w:val="18"/>
-                  <w:lang w:eastAsia="pt-BR"/>
-                  <w14:textFill>
-                    <w14:solidFill>
-                      <w14:srgbClr w14:val="0000FF">
-                        <w14:lumMod w14:val="75000"/>
-                      </w14:srgbClr>
-                    </w14:solidFill>
-                  </w14:textFill>
-                </w:rPr>
-                <w:t xml:space="preserve"> Receita</w:t>
+                <w:t>Fontes de Receita</w:t>
               </w:r>
             </w:hyperlink>
           </w:p>
@@ -1035,31 +852,7 @@
                   <w:sz w:val="18"/>
                   <w:szCs w:val="18"/>
                 </w:rPr>
-                <w:t xml:space="preserve"> Ven</w:t>
-              </w:r>
-              <w:r>
-                <w:rPr>
-                  <w:rStyle w:val="Hyperlink"/>
-                  <w:sz w:val="18"/>
-                  <w:szCs w:val="18"/>
-                </w:rPr>
-                <w:t>d</w:t>
-              </w:r>
-              <w:r>
-                <w:rPr>
-                  <w:rStyle w:val="Hyperlink"/>
-                  <w:sz w:val="18"/>
-                  <w:szCs w:val="18"/>
-                </w:rPr>
-                <w:t>a</w:t>
-              </w:r>
-              <w:r>
-                <w:rPr>
-                  <w:rStyle w:val="Hyperlink"/>
-                  <w:sz w:val="18"/>
-                  <w:szCs w:val="18"/>
-                </w:rPr>
-                <w:t>s Escolha Plano</w:t>
+                <w:t xml:space="preserve"> Vendas Escolha Plano</w:t>
               </w:r>
             </w:hyperlink>
           </w:p>

</xml_diff>

<commit_message>
ajustado arquivos Projeto_GFauto .md e .docx e acrescentado .jpg
</commit_message>
<xml_diff>
--- a/Projeto_GFauto.docx
+++ b/Projeto_GFauto.docx
@@ -15668,8 +15668,25 @@
     <w:p/>
     <w:p/>
     <w:p/>
-    <w:p>
-      <w:r>
+    <w:p/>
+    <w:p/>
+    <w:p/>
+    <w:p/>
+    <w:p/>
+    <w:p/>
+    <w:p/>
+    <w:p/>
+    <w:p/>
+    <w:p/>
+    <w:p/>
+    <w:p/>
+    <w:p/>
+    <w:p/>
+    <w:p/>
+    <w:p/>
+    <w:p>
+      <w:r>
+        <w:lastRenderedPageBreak/>
         <w:t>Itens obrigatórios (</w:t>
       </w:r>
       <w:r>
@@ -16427,7 +16444,6 @@
           </w:p>
           <w:p>
             <w:r>
-              <w:lastRenderedPageBreak/>
               <w:t>Arte, Foto do Cartão de Visita ou fachada da Empresa.</w:t>
             </w:r>
             <w:r>
@@ -17051,6 +17067,7 @@
           <w:color w:val="auto"/>
           <w:u w:val="none"/>
         </w:rPr>
+        <w:lastRenderedPageBreak/>
         <w:t>Esses dados do anúncio deverão ser armazenados no Banco de Dados de forma que sejam recuperados sempre que for necessário mostrar o anúncio.</w:t>
       </w:r>
       <w:r>
@@ -17175,7 +17192,6 @@
         <w:rPr>
           <w:noProof/>
         </w:rPr>
-        <w:lastRenderedPageBreak/>
         <w:drawing>
           <wp:inline distT="0" distB="0" distL="0" distR="0" wp14:anchorId="6928ED0E" wp14:editId="621B19EF">
             <wp:extent cx="3981450" cy="7458075"/>
@@ -17402,7 +17418,6 @@
           <w:szCs w:val="24"/>
           <w:lang w:eastAsia="pt-BR"/>
         </w:rPr>
-        <w:lastRenderedPageBreak/>
         <w:t>Hierarquia da Informação:</w:t>
       </w:r>
       <w:r>
@@ -17892,7 +17907,17 @@
           <w:szCs w:val="24"/>
           <w:lang w:eastAsia="pt-BR"/>
         </w:rPr>
-        <w:t xml:space="preserve"> Utilize gatilhos como escassez (“Vagas limitadas para anúncios em destaque”), urgência (“Promoção especial: assine hoje e ganhe benefícios extras”) e prova social (testemunhos reais de clientes satisfeitos) para incentivar a ação imediata. Essa abordagem ajuda a reduzir as dúvidas e a acelerar o processo decisório.</w:t>
+        <w:t xml:space="preserve"> Utilize gatilhos como escassez (“Vagas limitadas para anúncios em destaque”), urgência (“Promoção especial: assine hoje e ganhe benefícios extras”) e prova social (testemunhos reais </w:t>
+      </w:r>
+      <w:r>
+        <w:rPr>
+          <w:rFonts w:ascii="Times New Roman" w:eastAsia="Times New Roman" w:hAnsi="Times New Roman" w:cs="Times New Roman"/>
+          <w:sz w:val="24"/>
+          <w:szCs w:val="24"/>
+          <w:lang w:eastAsia="pt-BR"/>
+        </w:rPr>
+        <w:lastRenderedPageBreak/>
+        <w:t>de clientes satisfeitos) para incentivar a ação imediata. Essa abordagem ajuda a reduzir as dúvidas e a acelerar o processo decisório.</w:t>
       </w:r>
     </w:p>
     <w:p>
@@ -18013,7 +18038,6 @@
           <w:szCs w:val="24"/>
           <w:lang w:eastAsia="pt-BR"/>
         </w:rPr>
-        <w:lastRenderedPageBreak/>
         <w:t>Live Chat ou Suporte Imediato:</w:t>
       </w:r>
       <w:r>
@@ -18822,6 +18846,7 @@
           <w:sz w:val="24"/>
           <w:szCs w:val="24"/>
         </w:rPr>
+        <w:lastRenderedPageBreak/>
         <w:t>•</w:t>
       </w:r>
       <w:r>
@@ -21162,6 +21187,7 @@
           <w:sz w:val="24"/>
           <w:szCs w:val="24"/>
         </w:rPr>
+        <w:lastRenderedPageBreak/>
         <w:t>•</w:t>
       </w:r>
       <w:proofErr w:type="spellStart"/>
@@ -21671,7 +21697,6 @@
           <w:sz w:val="24"/>
           <w:szCs w:val="24"/>
         </w:rPr>
-        <w:lastRenderedPageBreak/>
         <w:t>4.</w:t>
       </w:r>
       <w:r>

</xml_diff>

<commit_message>
Ajute centralizar Botão Buscar Serviços HeroSection-a
</commit_message>
<xml_diff>
--- a/Projeto_GFauto.docx
+++ b/Projeto_GFauto.docx
@@ -17187,16 +17187,18 @@
       <w:proofErr w:type="spellEnd"/>
     </w:p>
     <w:bookmarkEnd w:id="7"/>
+    <w:p/>
     <w:p>
       <w:r>
         <w:rPr>
           <w:noProof/>
         </w:rPr>
+        <w:lastRenderedPageBreak/>
         <w:drawing>
-          <wp:inline distT="0" distB="0" distL="0" distR="0" wp14:anchorId="6928ED0E" wp14:editId="621B19EF">
-            <wp:extent cx="3981450" cy="7458075"/>
-            <wp:effectExtent l="0" t="0" r="0" b="9525"/>
-            <wp:docPr id="1" name="Imagem 1"/>
+          <wp:inline distT="0" distB="0" distL="0" distR="0" wp14:anchorId="65804A4B" wp14:editId="4D13D3CF">
+            <wp:extent cx="5907405" cy="9972040"/>
+            <wp:effectExtent l="0" t="0" r="0" b="0"/>
+            <wp:docPr id="3" name="Imagem 3"/>
             <wp:cNvGraphicFramePr>
               <a:graphicFrameLocks xmlns:a="http://schemas.openxmlformats.org/drawingml/2006/main" noChangeAspect="1"/>
             </wp:cNvGraphicFramePr>
@@ -17204,36 +17206,29 @@
               <a:graphicData uri="http://schemas.openxmlformats.org/drawingml/2006/picture">
                 <pic:pic xmlns:pic="http://schemas.openxmlformats.org/drawingml/2006/picture">
                   <pic:nvPicPr>
-                    <pic:cNvPr id="0" name="Picture 1"/>
-                    <pic:cNvPicPr>
-                      <a:picLocks noChangeAspect="1" noChangeArrowheads="1"/>
-                    </pic:cNvPicPr>
+                    <pic:cNvPr id="3" name="Imagem 3"/>
+                    <pic:cNvPicPr/>
                   </pic:nvPicPr>
                   <pic:blipFill>
-                    <a:blip r:embed="rId21">
+                    <a:blip r:embed="rId21" cstate="print">
                       <a:extLst>
                         <a:ext uri="{28A0092B-C50C-407E-A947-70E740481C1C}">
                           <a14:useLocalDpi xmlns:a14="http://schemas.microsoft.com/office/drawing/2010/main" val="0"/>
                         </a:ext>
                       </a:extLst>
                     </a:blip>
-                    <a:srcRect/>
                     <a:stretch>
                       <a:fillRect/>
                     </a:stretch>
                   </pic:blipFill>
-                  <pic:spPr bwMode="auto">
+                  <pic:spPr>
                     <a:xfrm>
                       <a:off x="0" y="0"/>
-                      <a:ext cx="3981450" cy="7458075"/>
+                      <a:ext cx="5907405" cy="9972040"/>
                     </a:xfrm>
                     <a:prstGeom prst="rect">
                       <a:avLst/>
                     </a:prstGeom>
-                    <a:noFill/>
-                    <a:ln>
-                      <a:noFill/>
-                    </a:ln>
                   </pic:spPr>
                 </pic:pic>
               </a:graphicData>
@@ -17242,7 +17237,6 @@
         </w:drawing>
       </w:r>
     </w:p>
-    <w:p/>
     <w:p>
       <w:pPr>
         <w:spacing w:before="100" w:beforeAutospacing="1" w:after="100" w:afterAutospacing="1" w:line="240" w:lineRule="auto"/>
@@ -17260,6 +17254,7 @@
           <w:szCs w:val="24"/>
           <w:lang w:eastAsia="pt-BR"/>
         </w:rPr>
+        <w:lastRenderedPageBreak/>
         <w:t xml:space="preserve">A partir </w:t>
       </w:r>
       <w:r>
@@ -17907,17 +17902,25 @@
           <w:szCs w:val="24"/>
           <w:lang w:eastAsia="pt-BR"/>
         </w:rPr>
-        <w:t xml:space="preserve"> Utilize gatilhos como escassez (“Vagas limitadas para anúncios em destaque”), urgência (“Promoção especial: assine hoje e ganhe benefícios extras”) e prova social (testemunhos reais </w:t>
-      </w:r>
-      <w:r>
-        <w:rPr>
-          <w:rFonts w:ascii="Times New Roman" w:eastAsia="Times New Roman" w:hAnsi="Times New Roman" w:cs="Times New Roman"/>
-          <w:sz w:val="24"/>
-          <w:szCs w:val="24"/>
-          <w:lang w:eastAsia="pt-BR"/>
-        </w:rPr>
-        <w:lastRenderedPageBreak/>
-        <w:t>de clientes satisfeitos) para incentivar a ação imediata. Essa abordagem ajuda a reduzir as dúvidas e a acelerar o processo decisório.</w:t>
+        <w:t xml:space="preserve"> </w:t>
+      </w:r>
+      <w:r>
+        <w:rPr>
+          <w:rFonts w:ascii="Times New Roman" w:eastAsia="Times New Roman" w:hAnsi="Times New Roman" w:cs="Times New Roman"/>
+          <w:sz w:val="24"/>
+          <w:szCs w:val="24"/>
+          <w:lang w:eastAsia="pt-BR"/>
+        </w:rPr>
+        <w:t>P</w:t>
+      </w:r>
+      <w:r>
+        <w:rPr>
+          <w:rFonts w:ascii="Times New Roman" w:eastAsia="Times New Roman" w:hAnsi="Times New Roman" w:cs="Times New Roman"/>
+          <w:sz w:val="24"/>
+          <w:szCs w:val="24"/>
+          <w:lang w:eastAsia="pt-BR"/>
+        </w:rPr>
+        <w:t>rova social (testemunhos reais de clientes satisfeitos) para incentivar a ação imediata. Essa abordagem ajuda a reduzir as dúvidas e a acelerar o processo decisório.</w:t>
       </w:r>
     </w:p>
     <w:p>
@@ -17952,7 +17955,16 @@
           <w:szCs w:val="24"/>
           <w:lang w:eastAsia="pt-BR"/>
         </w:rPr>
-        <w:t xml:space="preserve"> Mostre, de forma concreta, como o investimento de R$ 30,00 é rentável. Se possível, insira uma simulação (ou gráfico simples) que demonstre o potencial de retorno ao alcançar mais clientes. Você pode utilizar dados de pesquisas de mercado que indiquem aumento de vendas com maior visibilidade.</w:t>
+        <w:t xml:space="preserve"> Mostre, de forma concreta, como o investimento de R$ 30,00 é rentável. </w:t>
+      </w:r>
+      <w:r>
+        <w:rPr>
+          <w:rFonts w:ascii="Times New Roman" w:eastAsia="Times New Roman" w:hAnsi="Times New Roman" w:cs="Times New Roman"/>
+          <w:sz w:val="24"/>
+          <w:szCs w:val="24"/>
+          <w:lang w:eastAsia="pt-BR"/>
+        </w:rPr>
+        <w:t>Se você conseguir 1 cliente no ano o investimento já estará mais do que pago.</w:t>
       </w:r>
     </w:p>
     <w:p>
@@ -17978,6 +17990,7 @@
           <w:szCs w:val="24"/>
           <w:lang w:eastAsia="pt-BR"/>
         </w:rPr>
+        <w:lastRenderedPageBreak/>
         <w:t>Integração com Redes Sociais e SEO:</w:t>
       </w:r>
       <w:r>
@@ -17987,7 +18000,25 @@
           <w:szCs w:val="24"/>
           <w:lang w:eastAsia="pt-BR"/>
         </w:rPr>
-        <w:t xml:space="preserve"> Para aumentar a credibilidade, integre links para perfis de redes sociais do site e depoimentos. Além disso, otimize a página para mecanismos de busca utilizando palavras-chave relevantes, o que pode atrair ainda mais negócios para o site e, consequentemente, mais anunciantes.</w:t>
+        <w:t xml:space="preserve"> </w:t>
+      </w:r>
+      <w:r>
+        <w:rPr>
+          <w:rFonts w:ascii="Times New Roman" w:eastAsia="Times New Roman" w:hAnsi="Times New Roman" w:cs="Times New Roman"/>
+          <w:sz w:val="24"/>
+          <w:szCs w:val="24"/>
+          <w:lang w:eastAsia="pt-BR"/>
+        </w:rPr>
+        <w:t>O</w:t>
+      </w:r>
+      <w:r>
+        <w:rPr>
+          <w:rFonts w:ascii="Times New Roman" w:eastAsia="Times New Roman" w:hAnsi="Times New Roman" w:cs="Times New Roman"/>
+          <w:sz w:val="24"/>
+          <w:szCs w:val="24"/>
+          <w:lang w:eastAsia="pt-BR"/>
+        </w:rPr>
+        <w:t>timize a página para mecanismos de busca utilizando palavras-chave relevantes, o que pode atrair ainda mais negócios para o site e, consequentemente, mais anunciantes.</w:t>
       </w:r>
     </w:p>
     <w:p>
@@ -18846,7 +18877,6 @@
           <w:sz w:val="24"/>
           <w:szCs w:val="24"/>
         </w:rPr>
-        <w:lastRenderedPageBreak/>
         <w:t>•</w:t>
       </w:r>
       <w:r>
@@ -19212,6 +19242,7 @@
           <w:sz w:val="24"/>
           <w:szCs w:val="24"/>
         </w:rPr>
+        <w:lastRenderedPageBreak/>
         <w:t>Modelo Anuncio Estendido:</w:t>
       </w:r>
     </w:p>
@@ -21187,7 +21218,6 @@
           <w:sz w:val="24"/>
           <w:szCs w:val="24"/>
         </w:rPr>
-        <w:lastRenderedPageBreak/>
         <w:t>•</w:t>
       </w:r>
       <w:proofErr w:type="spellStart"/>

</xml_diff>

<commit_message>
Implementando ajustes de pastas-a
</commit_message>
<xml_diff>
--- a/Projeto_GFauto.docx
+++ b/Projeto_GFauto.docx
@@ -1111,195 +1111,300 @@
         <w:t xml:space="preserve">) ele vai clicar no botão “Buscar Serviços” </w:t>
       </w:r>
     </w:p>
+    <w:p/>
+    <w:p>
+      <w:r>
+        <w:rPr>
+          <w:highlight w:val="yellow"/>
+        </w:rPr>
+        <w:t>SEGUIR DAQUI PARA FRENTE</w:t>
+      </w:r>
+      <w:r>
+        <w:t xml:space="preserve"> com o Projeto_GFauto.md</w:t>
+      </w:r>
+    </w:p>
+    <w:p>
+      <w:r>
+        <w:rPr>
+          <w:color w:val="FF0000"/>
+        </w:rPr>
+        <w:t>-</w:t>
+      </w:r>
+      <w:r>
+        <w:rPr>
+          <w:color w:val="FF0000"/>
+        </w:rPr>
+        <w:t>01</w:t>
+      </w:r>
+      <w:r>
+        <w:rPr>
+          <w:color w:val="FF0000"/>
+        </w:rPr>
+        <w:t xml:space="preserve"> </w:t>
+      </w:r>
+      <w:r>
+        <w:rPr>
+          <w:color w:val="FF0000"/>
+          <w:u w:val="single"/>
+        </w:rPr>
+        <w:t>Informe o Estado</w:t>
+      </w:r>
+      <w:r>
+        <w:t>:</w:t>
+      </w:r>
+      <w:r>
+        <w:t xml:space="preserve"> pode ser digitado</w:t>
+      </w:r>
+      <w:r>
+        <w:t xml:space="preserve"> (e um dispositivo autocompletar)</w:t>
+      </w:r>
+      <w:r>
+        <w:t xml:space="preserve"> as opções serão as siglas dos estados e/ou os nomes completos aí deixo por sua conta definir como</w:t>
+      </w:r>
+      <w:r>
+        <w:t>.</w:t>
+      </w:r>
+      <w:r>
+        <w:t xml:space="preserve"> </w:t>
+      </w:r>
+      <w:r>
+        <w:t xml:space="preserve">Lembrando que </w:t>
+      </w:r>
+      <w:r>
+        <w:t>precisamos que seja muito fácil para o Visitante.</w:t>
+      </w:r>
+      <w:r>
+        <w:t xml:space="preserve"> </w:t>
+      </w:r>
+      <w:r>
+        <w:t>Nesse campo</w:t>
+      </w:r>
+      <w:r>
+        <w:t xml:space="preserve"> só será possível avançar para o próximo campo de o valor conferir com os constantes</w:t>
+      </w:r>
+      <w:r>
+        <w:t xml:space="preserve"> (estados do Brasil)</w:t>
+      </w:r>
+      <w:r>
+        <w:t xml:space="preserve"> no BD.</w:t>
+      </w:r>
+      <w:r>
+        <w:br/>
+      </w:r>
+      <w:r>
+        <w:rPr>
+          <w:color w:val="FF0000"/>
+        </w:rPr>
+        <w:t>-</w:t>
+      </w:r>
+      <w:r>
+        <w:rPr>
+          <w:color w:val="FF0000"/>
+        </w:rPr>
+        <w:t>02</w:t>
+      </w:r>
+      <w:r>
+        <w:rPr>
+          <w:color w:val="FF0000"/>
+        </w:rPr>
+        <w:t xml:space="preserve"> </w:t>
+      </w:r>
+      <w:r>
+        <w:rPr>
+          <w:color w:val="FF0000"/>
+          <w:u w:val="single"/>
+        </w:rPr>
+        <w:t>Informe a Cidade</w:t>
+      </w:r>
+      <w:r>
+        <w:t>: mais ou menos a mesma lógica</w:t>
+      </w:r>
+      <w:r>
+        <w:t xml:space="preserve"> (autocompletar)</w:t>
+      </w:r>
+      <w:r>
+        <w:t xml:space="preserve"> no entanto a cidade tem que corresponder ao estado solicitado, considerando que temos o mesmo nome de cidade replicado em mais de um Estado.</w:t>
+      </w:r>
+      <w:r>
+        <w:t xml:space="preserve"> </w:t>
+      </w:r>
+      <w:r>
+        <w:t xml:space="preserve">Aqui também só será possível avançar para o próximo campo </w:t>
+      </w:r>
+      <w:r>
+        <w:t>s</w:t>
+      </w:r>
+      <w:r>
+        <w:t>e o valor conferir com os constantes</w:t>
+      </w:r>
+      <w:r>
+        <w:t xml:space="preserve"> (cidades por estado no Brasil)</w:t>
+      </w:r>
+      <w:r>
+        <w:t xml:space="preserve"> no BD.</w:t>
+      </w:r>
+      <w:r>
+        <w:br/>
+      </w:r>
+      <w:r>
+        <w:rPr>
+          <w:color w:val="FF0000"/>
+        </w:rPr>
+        <w:t>-</w:t>
+      </w:r>
+      <w:r>
+        <w:rPr>
+          <w:color w:val="FF0000"/>
+        </w:rPr>
+        <w:t>03</w:t>
+      </w:r>
+      <w:r>
+        <w:rPr>
+          <w:color w:val="FF0000"/>
+        </w:rPr>
+        <w:t xml:space="preserve"> </w:t>
+      </w:r>
+      <w:r>
+        <w:rPr>
+          <w:color w:val="FF0000"/>
+          <w:u w:val="single"/>
+        </w:rPr>
+        <w:t>O que procura?</w:t>
+      </w:r>
+      <w:r>
+        <w:rPr>
+          <w:color w:val="FF0000"/>
+        </w:rPr>
+        <w:t xml:space="preserve">: </w:t>
+      </w:r>
+      <w:r>
+        <w:t>Então ao saber o Estado e a Cidade o sistema vai buscar a Especialidade que o Visitante está buscando na cidade dele.</w:t>
+      </w:r>
+      <w:r>
+        <w:t xml:space="preserve"> E isso abre uma discussão interessante</w:t>
+      </w:r>
+      <w:r>
+        <w:t xml:space="preserve"> que precisamos fazer</w:t>
+      </w:r>
+      <w:r>
+        <w:t xml:space="preserve"> que é o tipo de busca. Ex.: O Visitante pode informar</w:t>
+      </w:r>
+      <w:r>
+        <w:t>(digitar com ajuda do autocompletar)</w:t>
+      </w:r>
+      <w:r>
+        <w:t>: farol quebrado, o que vamos entregar para ele? Auto</w:t>
+      </w:r>
+      <w:r>
+        <w:t xml:space="preserve"> E</w:t>
+      </w:r>
+      <w:r>
+        <w:t xml:space="preserve">létricas, </w:t>
+      </w:r>
+      <w:r>
+        <w:t>R</w:t>
+      </w:r>
+      <w:r>
+        <w:t xml:space="preserve">evendas de </w:t>
+      </w:r>
+      <w:r>
+        <w:t>A</w:t>
+      </w:r>
+      <w:r>
+        <w:t>uto</w:t>
+      </w:r>
+      <w:r>
+        <w:t xml:space="preserve"> P</w:t>
+      </w:r>
+      <w:r>
+        <w:t>eças?</w:t>
+      </w:r>
+      <w:r>
+        <w:t xml:space="preserve"> Ele pode também digitar direto </w:t>
+      </w:r>
+      <w:r>
+        <w:t>A</w:t>
+      </w:r>
+      <w:r>
+        <w:t>uto</w:t>
+      </w:r>
+      <w:r>
+        <w:t xml:space="preserve"> E</w:t>
+      </w:r>
+      <w:r>
+        <w:t xml:space="preserve">létrica e isso ficará mais fácil. </w:t>
+      </w:r>
+      <w:r>
+        <w:t>Aqui só será possível avançar para o próximo campo</w:t>
+      </w:r>
+      <w:r>
+        <w:t xml:space="preserve"> (botão)</w:t>
+      </w:r>
+      <w:r>
+        <w:t xml:space="preserve"> </w:t>
+      </w:r>
+      <w:r>
+        <w:t>s</w:t>
+      </w:r>
+      <w:r>
+        <w:t xml:space="preserve">e o valor </w:t>
+      </w:r>
+      <w:r>
+        <w:t>conseguir identificar</w:t>
+      </w:r>
+      <w:r>
+        <w:t xml:space="preserve"> uma “Especialidade”</w:t>
+      </w:r>
+      <w:r>
+        <w:t xml:space="preserve"> </w:t>
+      </w:r>
+      <w:r>
+        <w:t>qu</w:t>
+      </w:r>
+      <w:r>
+        <w:t xml:space="preserve">e </w:t>
+      </w:r>
+      <w:r>
+        <w:t>conf</w:t>
+      </w:r>
+      <w:r>
+        <w:t>ira</w:t>
+      </w:r>
+      <w:r>
+        <w:t xml:space="preserve"> com </w:t>
+      </w:r>
+      <w:r>
+        <w:t>a</w:t>
+      </w:r>
+      <w:r>
+        <w:t xml:space="preserve">s constantes no BD. </w:t>
+      </w:r>
+    </w:p>
+    <w:p>
+      <w:r>
+        <w:t>Por isso precisamos</w:t>
+      </w:r>
+      <w:r>
+        <w:t>:</w:t>
+      </w:r>
+    </w:p>
     <w:p>
       <w:r>
         <w:t xml:space="preserve">- </w:t>
       </w:r>
       <w:r>
-        <w:t>Atualmente</w:t>
-      </w:r>
-      <w:r>
-        <w:t xml:space="preserve"> hospedado na hostmach.com </w:t>
-      </w:r>
-      <w:r>
-        <w:t xml:space="preserve"> está funcionando assim:</w:t>
-      </w:r>
-    </w:p>
-    <w:p>
-      <w:r>
-        <w:t>Em</w:t>
-      </w:r>
-      <w:r>
         <w:t xml:space="preserve"> </w:t>
       </w:r>
+      <w:r>
+        <w:t>Inicialmente P</w:t>
+      </w:r>
+      <w:r>
+        <w:t>opular o banco de dados com termos e especialidades</w:t>
+      </w:r>
+      <w:r>
+        <w:t xml:space="preserve">, ex.: as encontradas na pág. </w:t>
+      </w:r>
       <w:hyperlink r:id="rId7" w:history="1">
-        <w:r>
-          <w:rPr>
-            <w:rStyle w:val="Hyperlink"/>
-          </w:rPr>
-          <w:t>www.gfauto.com.br</w:t>
-        </w:r>
-      </w:hyperlink>
-      <w:r>
-        <w:t xml:space="preserve"> na sessão</w:t>
-      </w:r>
-      <w:r>
-        <w:t xml:space="preserve"> “Começar Agora” a</w:t>
-      </w:r>
-      <w:r>
-        <w:t xml:space="preserve">o Clicar em </w:t>
-      </w:r>
-      <w:r>
-        <w:t>“</w:t>
-      </w:r>
-      <w:r>
-        <w:t xml:space="preserve">Escolha </w:t>
-      </w:r>
-      <w:r>
-        <w:t>o Estado</w:t>
-      </w:r>
-      <w:r>
-        <w:t>”</w:t>
-      </w:r>
-      <w:r>
-        <w:t xml:space="preserve"> </w:t>
-      </w:r>
-      <w:r>
-        <w:t xml:space="preserve">abre um </w:t>
-      </w:r>
-      <w:proofErr w:type="spellStart"/>
-      <w:r>
-        <w:t>DropDown</w:t>
-      </w:r>
-      <w:proofErr w:type="spellEnd"/>
-      <w:r>
-        <w:t xml:space="preserve"> </w:t>
-      </w:r>
-      <w:r>
-        <w:t xml:space="preserve">e </w:t>
-      </w:r>
-      <w:r>
-        <w:t xml:space="preserve">o visitante </w:t>
-      </w:r>
-      <w:r>
-        <w:t xml:space="preserve">clica no Estado desejado, </w:t>
-      </w:r>
-      <w:r>
-        <w:t>no caso de</w:t>
-      </w:r>
-      <w:r>
-        <w:t xml:space="preserve"> escolher RS é mostrado para ele esta </w:t>
-      </w:r>
-      <w:r>
-        <w:rPr>
-          <w:b/>
-          <w:bCs/>
-        </w:rPr>
-        <w:t>página</w:t>
-      </w:r>
-      <w:r>
-        <w:rPr>
-          <w:b/>
-          <w:bCs/>
-        </w:rPr>
-        <w:t>(0</w:t>
-      </w:r>
-      <w:r>
-        <w:rPr>
-          <w:b/>
-          <w:bCs/>
-        </w:rPr>
-        <w:t>2</w:t>
-      </w:r>
-      <w:r>
-        <w:rPr>
-          <w:b/>
-          <w:bCs/>
-        </w:rPr>
-        <w:t>)</w:t>
-      </w:r>
-      <w:r>
-        <w:t xml:space="preserve">: </w:t>
-      </w:r>
-      <w:hyperlink r:id="rId8" w:history="1">
-        <w:r>
-          <w:rPr>
-            <w:rStyle w:val="Hyperlink"/>
-          </w:rPr>
-          <w:t>https://www.gfauto.com.br/estado/es_rs.htm</w:t>
-        </w:r>
-      </w:hyperlink>
-      <w:r>
-        <w:t xml:space="preserve"> onde </w:t>
-      </w:r>
-      <w:r>
-        <w:t>vai estar na página</w:t>
-      </w:r>
-      <w:r>
-        <w:t xml:space="preserve"> </w:t>
-      </w:r>
-      <w:r>
-        <w:t>d</w:t>
-      </w:r>
-      <w:r>
-        <w:t xml:space="preserve">o RS </w:t>
-      </w:r>
-      <w:r>
-        <w:t xml:space="preserve">e </w:t>
-      </w:r>
-      <w:r>
-        <w:t xml:space="preserve">deverá escolher </w:t>
-      </w:r>
-      <w:r>
-        <w:t>um</w:t>
-      </w:r>
-      <w:r>
-        <w:t>a cidade desejada por ele</w:t>
-      </w:r>
-      <w:r>
-        <w:t xml:space="preserve"> (ex. Passo Fundo)</w:t>
-      </w:r>
-      <w:r>
-        <w:t xml:space="preserve"> e então </w:t>
-      </w:r>
-      <w:r>
-        <w:t xml:space="preserve">ao clicar na cidade desejada </w:t>
-      </w:r>
-      <w:r>
-        <w:t xml:space="preserve">é levado para esta </w:t>
-      </w:r>
-      <w:r>
-        <w:rPr>
-          <w:b/>
-          <w:bCs/>
-        </w:rPr>
-        <w:t>página</w:t>
-      </w:r>
-      <w:r>
-        <w:rPr>
-          <w:b/>
-          <w:bCs/>
-        </w:rPr>
-        <w:t>(0</w:t>
-      </w:r>
-      <w:r>
-        <w:rPr>
-          <w:b/>
-          <w:bCs/>
-        </w:rPr>
-        <w:t>3</w:t>
-      </w:r>
-      <w:r>
-        <w:rPr>
-          <w:b/>
-          <w:bCs/>
-        </w:rPr>
-        <w:t>)</w:t>
-      </w:r>
-      <w:r>
-        <w:t xml:space="preserve">: </w:t>
-      </w:r>
-      <w:hyperlink r:id="rId9" w:history="1">
         <w:r>
           <w:rPr>
             <w:rStyle w:val="Hyperlink"/>
@@ -1308,576 +1413,148 @@
         </w:r>
       </w:hyperlink>
       <w:r>
-        <w:t xml:space="preserve"> onde lhe é mostrado algumas opções de </w:t>
-      </w:r>
-      <w:r>
-        <w:t>Especialidades Automotivas na cidade de Passo Fundo que entre as quais ele pode escolher aquela especialidade que ele está buscando, caso ele clique em qualquer uma delas vai encontrar uma disposição tipo esta</w:t>
-      </w:r>
-      <w:r>
         <w:t xml:space="preserve"> </w:t>
       </w:r>
       <w:r>
-        <w:rPr>
-          <w:b/>
-          <w:bCs/>
-        </w:rPr>
-        <w:t>página</w:t>
-      </w:r>
-      <w:r>
-        <w:rPr>
-          <w:b/>
-          <w:bCs/>
-        </w:rPr>
-        <w:t>(0</w:t>
-      </w:r>
-      <w:r>
-        <w:rPr>
-          <w:b/>
-          <w:bCs/>
-        </w:rPr>
-        <w:t>4</w:t>
-      </w:r>
-      <w:r>
-        <w:rPr>
-          <w:b/>
-          <w:bCs/>
-        </w:rPr>
+        <w:t xml:space="preserve">e mais algumas que </w:t>
+      </w:r>
+      <w:proofErr w:type="spellStart"/>
+      <w:r>
+        <w:t>lembrar-mos</w:t>
+      </w:r>
+      <w:proofErr w:type="spellEnd"/>
+      <w:r>
+        <w:t>.</w:t>
+      </w:r>
+      <w:r>
+        <w:t xml:space="preserve"> </w:t>
+      </w:r>
+    </w:p>
+    <w:p>
+      <w:r>
+        <w:t xml:space="preserve">- E na sequência </w:t>
+      </w:r>
+      <w:r>
+        <w:br/>
+      </w:r>
+      <w:r>
+        <w:t>Ex.: Uma busca inteligente</w:t>
+      </w:r>
+      <w:r>
+        <w:t xml:space="preserve"> enquanto o site for sendo utilizado </w:t>
+      </w:r>
+      <w:r>
+        <w:t xml:space="preserve"> até porque o “Visitante” é imprevisível </w:t>
+      </w:r>
+      <w:r>
+        <w:t xml:space="preserve">então será necessário identificar o que ele busca e entregar a </w:t>
+      </w:r>
+      <w:r>
+        <w:t>“</w:t>
+      </w:r>
+      <w:r>
+        <w:t>página de resultados</w:t>
+      </w:r>
+      <w:r>
+        <w:t>”</w:t>
+      </w:r>
+      <w:r>
+        <w:t xml:space="preserve"> mais próxima do que ele deseja.</w:t>
+      </w:r>
+      <w:r>
+        <w:t xml:space="preserve"> </w:t>
+      </w:r>
+    </w:p>
+    <w:p>
+      <w:r>
+        <w:t xml:space="preserve">- </w:t>
+      </w:r>
+      <w:r>
+        <w:t xml:space="preserve">A lógica será chegar até a especialidade desejada (base que crescerá </w:t>
+      </w:r>
+      <w:r>
+        <w:t>à</w:t>
+      </w:r>
+      <w:r>
+        <w:t xml:space="preserve"> medida que for sendo implementada com as informações digitadas</w:t>
+      </w:r>
+      <w:r>
+        <w:t xml:space="preserve"> pelo usuário</w:t>
+      </w:r>
+      <w:r>
+        <w:t xml:space="preserve"> no campo</w:t>
+      </w:r>
+      <w:r>
+        <w:t xml:space="preserve"> “</w:t>
+      </w:r>
+      <w:r>
+        <w:t>Especialidade</w:t>
+      </w:r>
+      <w:r>
+        <w:t>” da página(06</w:t>
+      </w:r>
+      <w:r>
+        <w:t xml:space="preserve"> Cadastro</w:t>
+      </w:r>
+      <w:r>
         <w:t>)</w:t>
       </w:r>
       <w:r>
-        <w:t xml:space="preserve">: </w:t>
-      </w:r>
-      <w:r>
-        <w:rPr>
-          <w:b/>
-          <w:bCs/>
-        </w:rPr>
-        <w:t>Página de Resultados</w:t>
-      </w:r>
-      <w:r>
         <w:t xml:space="preserve"> </w:t>
       </w:r>
-      <w:hyperlink r:id="rId10" w:history="1">
-        <w:r>
-          <w:rPr>
-            <w:rStyle w:val="Hyperlink"/>
-          </w:rPr>
-          <w:t>https://www.gfauto.com.br/autoeletricas/autoeletricas.htm</w:t>
-        </w:r>
-      </w:hyperlink>
-      <w:r>
-        <w:t xml:space="preserve"> caso tenha clicado em “Auto Elétricas” na página anterior.</w:t>
-      </w:r>
-      <w:r>
-        <w:t xml:space="preserve"> E isso ocorre com todas as outras especialidade.</w:t>
-      </w:r>
-    </w:p>
-    <w:p>
-      <w:r>
-        <w:t>- Mas como estamos trabalhando com banco de dados precisamos mudar isso:</w:t>
+      <w:proofErr w:type="gramStart"/>
+      <w:r>
+        <w:t>digitan</w:t>
+      </w:r>
+      <w:r>
+        <w:t>d</w:t>
+      </w:r>
+      <w:r>
+        <w:t>o ela própria</w:t>
+      </w:r>
+      <w:proofErr w:type="gramEnd"/>
+      <w:r>
+        <w:t xml:space="preserve"> diretamente ou as palavras a ela mais diretamente relacionadas</w:t>
+      </w:r>
+      <w:r>
+        <w:t xml:space="preserve"> frequentemente</w:t>
+      </w:r>
+      <w:r>
+        <w:t xml:space="preserve">. </w:t>
+      </w:r>
+      <w:r>
+        <w:t>A base de</w:t>
+      </w:r>
+      <w:r>
+        <w:t xml:space="preserve">ssas palavras relacionadas a cada especialidade </w:t>
+      </w:r>
+      <w:r>
+        <w:t>crescerá</w:t>
+      </w:r>
+      <w:r>
+        <w:t xml:space="preserve"> também através das informações registradas no campo “descrição” da página(06) abaixo.</w:t>
       </w:r>
       <w:r>
         <w:br/>
       </w:r>
-      <w:r>
-        <w:t xml:space="preserve">Em vez dos </w:t>
-      </w:r>
-      <w:proofErr w:type="spellStart"/>
-      <w:r>
-        <w:t>DropDown</w:t>
-      </w:r>
-      <w:proofErr w:type="spellEnd"/>
-      <w:r>
-        <w:t xml:space="preserve"> para o Estado, depois para a Cidade e depois clicar na Especialidade vamos fazer ele chegar na página 0</w:t>
-      </w:r>
-      <w:r>
-        <w:t>4</w:t>
-      </w:r>
-      <w:r>
-        <w:t xml:space="preserve"> desejada de uma forma muito mais inteligente</w:t>
-      </w:r>
-      <w:r>
-        <w:t>, eficiente</w:t>
-      </w:r>
-      <w:r>
-        <w:t xml:space="preserve"> e rápida:</w:t>
-      </w:r>
-      <w:r>
-        <w:br/>
-      </w:r>
-      <w:r>
-        <w:t xml:space="preserve">Então </w:t>
-      </w:r>
-      <w:r>
-        <w:t>O “Começar Agora” será seguido de:</w:t>
-      </w:r>
-    </w:p>
-    <w:p>
-      <w:r>
-        <w:rPr>
-          <w:b/>
-          <w:bCs/>
-        </w:rPr>
-        <w:t>Informe o Estado:</w:t>
-      </w:r>
-      <w:r>
-        <w:t xml:space="preserve"> (campo para o Estado)</w:t>
-      </w:r>
-      <w:r>
-        <w:t>.</w:t>
-      </w:r>
-      <w:r>
-        <w:t xml:space="preserve">  </w:t>
-      </w:r>
-      <w:r>
-        <w:rPr>
-          <w:b/>
-          <w:bCs/>
-        </w:rPr>
-        <w:t>Informe a Cidade</w:t>
-      </w:r>
-      <w:r>
-        <w:rPr>
-          <w:b/>
-          <w:bCs/>
-        </w:rPr>
-        <w:t>:</w:t>
-      </w:r>
-      <w:r>
-        <w:t xml:space="preserve"> (campo para a Cidade)</w:t>
-      </w:r>
-      <w:r>
-        <w:t xml:space="preserve">. </w:t>
-      </w:r>
-      <w:r>
-        <w:rPr>
-          <w:b/>
-          <w:bCs/>
-        </w:rPr>
-        <w:t>O que procura?</w:t>
-      </w:r>
-      <w:r>
-        <w:t xml:space="preserve"> (campo para a busca)</w:t>
-      </w:r>
-      <w:r>
-        <w:t xml:space="preserve"> </w:t>
-      </w:r>
-    </w:p>
-    <w:p>
-      <w:r>
-        <w:rPr>
-          <w:color w:val="FF0000"/>
-        </w:rPr>
-        <w:t>-</w:t>
-      </w:r>
-      <w:r>
-        <w:rPr>
-          <w:color w:val="FF0000"/>
-        </w:rPr>
-        <w:t>01</w:t>
-      </w:r>
-      <w:r>
-        <w:rPr>
-          <w:color w:val="FF0000"/>
-        </w:rPr>
-        <w:t xml:space="preserve"> </w:t>
-      </w:r>
-      <w:r>
-        <w:rPr>
-          <w:color w:val="FF0000"/>
-          <w:u w:val="single"/>
-        </w:rPr>
-        <w:t>Informe o Estado</w:t>
-      </w:r>
-      <w:r>
-        <w:t>:</w:t>
-      </w:r>
-      <w:r>
-        <w:t xml:space="preserve"> pode ser digitado</w:t>
-      </w:r>
-      <w:r>
-        <w:t xml:space="preserve"> (e um dispositivo autocompletar)</w:t>
-      </w:r>
-      <w:r>
-        <w:t xml:space="preserve"> as opções serão as siglas dos estados e/ou os nomes completos aí deixo por sua conta definir como</w:t>
-      </w:r>
-      <w:r>
-        <w:t>.</w:t>
-      </w:r>
-      <w:r>
-        <w:t xml:space="preserve"> </w:t>
-      </w:r>
-      <w:r>
-        <w:t xml:space="preserve">Lembrando que </w:t>
-      </w:r>
-      <w:r>
-        <w:t>precisamos que seja muito fácil para o Visitante.</w:t>
-      </w:r>
-      <w:r>
-        <w:t xml:space="preserve"> </w:t>
-      </w:r>
-      <w:r>
-        <w:t>Nesse campo</w:t>
-      </w:r>
-      <w:r>
-        <w:t xml:space="preserve"> só será possível avançar para o próximo campo de o valor conferir com os constantes</w:t>
-      </w:r>
-      <w:r>
-        <w:t xml:space="preserve"> (estados do Brasil)</w:t>
-      </w:r>
-      <w:r>
-        <w:t xml:space="preserve"> no BD.</w:t>
-      </w:r>
-      <w:r>
-        <w:br/>
-      </w:r>
-      <w:r>
-        <w:rPr>
-          <w:color w:val="FF0000"/>
-        </w:rPr>
-        <w:t>-</w:t>
-      </w:r>
-      <w:r>
-        <w:rPr>
-          <w:color w:val="FF0000"/>
-        </w:rPr>
-        <w:t>02</w:t>
-      </w:r>
-      <w:r>
-        <w:rPr>
-          <w:color w:val="FF0000"/>
-        </w:rPr>
-        <w:t xml:space="preserve"> </w:t>
-      </w:r>
-      <w:r>
-        <w:rPr>
-          <w:color w:val="FF0000"/>
-          <w:u w:val="single"/>
-        </w:rPr>
-        <w:t>Informe a Cidade</w:t>
-      </w:r>
-      <w:r>
-        <w:t>: mais ou menos a mesma lógica</w:t>
-      </w:r>
-      <w:r>
-        <w:t xml:space="preserve"> (autocompletar)</w:t>
-      </w:r>
-      <w:r>
-        <w:t xml:space="preserve"> no entanto a cidade tem que corresponder ao estado solicitado, considerando que temos o mesmo nome de cidade replicado em mais de um Estado.</w:t>
-      </w:r>
-      <w:r>
-        <w:t xml:space="preserve"> </w:t>
-      </w:r>
-      <w:r>
-        <w:t xml:space="preserve">Aqui também só será possível avançar para o próximo campo </w:t>
-      </w:r>
-      <w:r>
-        <w:t>s</w:t>
-      </w:r>
-      <w:r>
-        <w:t>e o valor conferir com os constantes</w:t>
-      </w:r>
-      <w:r>
-        <w:t xml:space="preserve"> (cidades por estado no Brasil)</w:t>
-      </w:r>
-      <w:r>
-        <w:t xml:space="preserve"> no BD.</w:t>
-      </w:r>
-      <w:r>
-        <w:br/>
-      </w:r>
-      <w:r>
-        <w:rPr>
-          <w:color w:val="FF0000"/>
-        </w:rPr>
-        <w:t>-</w:t>
-      </w:r>
-      <w:r>
-        <w:rPr>
-          <w:color w:val="FF0000"/>
-        </w:rPr>
-        <w:t>03</w:t>
-      </w:r>
-      <w:r>
-        <w:rPr>
-          <w:color w:val="FF0000"/>
-        </w:rPr>
-        <w:t xml:space="preserve"> </w:t>
-      </w:r>
-      <w:r>
-        <w:rPr>
-          <w:color w:val="FF0000"/>
-          <w:u w:val="single"/>
-        </w:rPr>
-        <w:t>O que procura?</w:t>
-      </w:r>
-      <w:r>
-        <w:rPr>
-          <w:color w:val="FF0000"/>
-        </w:rPr>
-        <w:t xml:space="preserve">: </w:t>
-      </w:r>
-      <w:r>
-        <w:t>Então ao saber o Estado e a Cidade o sistema vai buscar a Especialidade que o Visitante está buscando na cidade dele.</w:t>
-      </w:r>
-      <w:r>
-        <w:t xml:space="preserve"> E isso abre uma discussão interessante</w:t>
-      </w:r>
-      <w:r>
-        <w:t xml:space="preserve"> que precisamos fazer</w:t>
-      </w:r>
-      <w:r>
-        <w:t xml:space="preserve"> que é o tipo de busca. Ex.: O Visitante pode informar</w:t>
-      </w:r>
-      <w:r>
-        <w:t>(digitar com ajuda do autocompletar)</w:t>
-      </w:r>
-      <w:r>
-        <w:t>: farol quebrado, o que vamos entregar para ele? Auto</w:t>
-      </w:r>
-      <w:r>
-        <w:t xml:space="preserve"> E</w:t>
-      </w:r>
-      <w:r>
-        <w:t xml:space="preserve">létricas, </w:t>
-      </w:r>
-      <w:r>
-        <w:t>R</w:t>
-      </w:r>
-      <w:r>
-        <w:t xml:space="preserve">evendas de </w:t>
-      </w:r>
-      <w:r>
-        <w:t>A</w:t>
-      </w:r>
-      <w:r>
-        <w:t>uto</w:t>
-      </w:r>
-      <w:r>
-        <w:t xml:space="preserve"> P</w:t>
-      </w:r>
-      <w:r>
-        <w:t>eças?</w:t>
-      </w:r>
-      <w:r>
-        <w:t xml:space="preserve"> Ele pode também digitar direto </w:t>
-      </w:r>
-      <w:r>
-        <w:t>A</w:t>
-      </w:r>
-      <w:r>
-        <w:t>uto</w:t>
-      </w:r>
-      <w:r>
-        <w:t xml:space="preserve"> E</w:t>
-      </w:r>
-      <w:r>
-        <w:t xml:space="preserve">létrica e isso ficará mais fácil. </w:t>
-      </w:r>
-      <w:r>
-        <w:t>Aqui só será possível avançar para o próximo campo</w:t>
-      </w:r>
-      <w:r>
-        <w:t xml:space="preserve"> (botão)</w:t>
-      </w:r>
-      <w:r>
-        <w:t xml:space="preserve"> </w:t>
-      </w:r>
-      <w:r>
-        <w:t>s</w:t>
-      </w:r>
-      <w:r>
-        <w:t xml:space="preserve">e o valor </w:t>
-      </w:r>
-      <w:r>
-        <w:t>conseguir identificar</w:t>
-      </w:r>
-      <w:r>
-        <w:t xml:space="preserve"> uma “Especialidade”</w:t>
-      </w:r>
-      <w:r>
-        <w:t xml:space="preserve"> </w:t>
-      </w:r>
-      <w:r>
-        <w:t>qu</w:t>
-      </w:r>
-      <w:r>
-        <w:t xml:space="preserve">e </w:t>
-      </w:r>
-      <w:r>
-        <w:t>conf</w:t>
-      </w:r>
-      <w:r>
-        <w:t>ira</w:t>
-      </w:r>
-      <w:r>
-        <w:t xml:space="preserve"> com </w:t>
-      </w:r>
-      <w:r>
-        <w:t>a</w:t>
-      </w:r>
-      <w:r>
-        <w:t xml:space="preserve">s constantes no BD. </w:t>
-      </w:r>
-    </w:p>
-    <w:p>
-      <w:r>
-        <w:t>Por isso precisamos</w:t>
-      </w:r>
-      <w:r>
-        <w:t>:</w:t>
-      </w:r>
-    </w:p>
-    <w:p>
+    </w:p>
+    <w:p/>
+    <w:p>
+      <w:r>
+        <w:t xml:space="preserve">Nota: </w:t>
+      </w:r>
+      <w:r>
+        <w:t>Precisamos pensar que essa busca será feita para pequenas, médias e grandes cidades o que quando for para pequenas cidades</w:t>
+      </w:r>
+      <w:r>
+        <w:t xml:space="preserve"> e médias cidades</w:t>
+      </w:r>
+      <w:r>
+        <w:t xml:space="preserve"> será tranquilo pois são poucos estabelecimentos por cidade, mas quando vai para </w:t>
+      </w:r>
       <w:r>
         <w:lastRenderedPageBreak/>
-        <w:t xml:space="preserve">- </w:t>
-      </w:r>
-      <w:r>
-        <w:t xml:space="preserve"> </w:t>
-      </w:r>
-      <w:r>
-        <w:t>Inicialmente P</w:t>
-      </w:r>
-      <w:r>
-        <w:t>opular o banco de dados com termos e especialidades</w:t>
-      </w:r>
-      <w:r>
-        <w:t xml:space="preserve">, ex.: as encontradas na pág. </w:t>
-      </w:r>
-      <w:hyperlink r:id="rId11" w:history="1">
-        <w:r>
-          <w:rPr>
-            <w:rStyle w:val="Hyperlink"/>
-          </w:rPr>
-          <w:t>https://www.gfauto.com.br/estado/passo_fundo.htm</w:t>
-        </w:r>
-      </w:hyperlink>
-      <w:r>
-        <w:t xml:space="preserve"> </w:t>
-      </w:r>
-      <w:r>
-        <w:t xml:space="preserve">e mais algumas que </w:t>
-      </w:r>
-      <w:proofErr w:type="spellStart"/>
-      <w:r>
-        <w:t>lembrar-mos</w:t>
-      </w:r>
-      <w:proofErr w:type="spellEnd"/>
-      <w:r>
-        <w:t>.</w:t>
-      </w:r>
-      <w:r>
-        <w:t xml:space="preserve"> </w:t>
-      </w:r>
-    </w:p>
-    <w:p>
-      <w:r>
-        <w:t xml:space="preserve">- E na sequência </w:t>
-      </w:r>
-      <w:r>
-        <w:br/>
-      </w:r>
-      <w:r>
-        <w:t>Ex.: Uma busca inteligente</w:t>
-      </w:r>
-      <w:r>
-        <w:t xml:space="preserve"> enquanto o site for sendo utilizado </w:t>
-      </w:r>
-      <w:r>
-        <w:t xml:space="preserve"> até porque o “Visitante” é imprevisível </w:t>
-      </w:r>
-      <w:r>
-        <w:t xml:space="preserve">então será necessário identificar o que ele busca e entregar a </w:t>
-      </w:r>
-      <w:r>
-        <w:t>“</w:t>
-      </w:r>
-      <w:r>
-        <w:t>página de resultados</w:t>
-      </w:r>
-      <w:r>
-        <w:t>”</w:t>
-      </w:r>
-      <w:r>
-        <w:t xml:space="preserve"> mais próxima do que ele deseja.</w:t>
-      </w:r>
-      <w:r>
-        <w:t xml:space="preserve"> </w:t>
-      </w:r>
-    </w:p>
-    <w:p>
-      <w:r>
-        <w:t xml:space="preserve">- </w:t>
-      </w:r>
-      <w:r>
-        <w:t xml:space="preserve">A lógica será chegar até a especialidade desejada (base que crescerá </w:t>
-      </w:r>
-      <w:r>
-        <w:t>à</w:t>
-      </w:r>
-      <w:r>
-        <w:t xml:space="preserve"> medida que for sendo implementada com as informações digitadas</w:t>
-      </w:r>
-      <w:r>
-        <w:t xml:space="preserve"> pelo usuário</w:t>
-      </w:r>
-      <w:r>
-        <w:t xml:space="preserve"> no campo</w:t>
-      </w:r>
-      <w:r>
-        <w:t xml:space="preserve"> “</w:t>
-      </w:r>
-      <w:r>
-        <w:t>Especialidade</w:t>
-      </w:r>
-      <w:r>
-        <w:t>” da página(06)</w:t>
-      </w:r>
-      <w:r>
-        <w:t xml:space="preserve"> digitan</w:t>
-      </w:r>
-      <w:r>
-        <w:t>d</w:t>
-      </w:r>
-      <w:r>
-        <w:t>o ela própria diretamente ou as palavras a ela mais diretamente relacionadas</w:t>
-      </w:r>
-      <w:r>
-        <w:t xml:space="preserve"> frequentemente</w:t>
-      </w:r>
-      <w:r>
-        <w:t xml:space="preserve">. </w:t>
-      </w:r>
-      <w:r>
-        <w:t>A base de</w:t>
-      </w:r>
-      <w:r>
-        <w:t xml:space="preserve">ssas palavras relacionadas a cada especialidade </w:t>
-      </w:r>
-      <w:r>
-        <w:t>crescerá</w:t>
-      </w:r>
-      <w:r>
-        <w:t xml:space="preserve"> também através das informações registradas no campo “descrição” da página(06) abaixo.</w:t>
-      </w:r>
-      <w:r>
-        <w:br/>
-      </w:r>
-    </w:p>
-    <w:p/>
-    <w:p>
-      <w:r>
-        <w:t xml:space="preserve">Nota: </w:t>
-      </w:r>
-      <w:r>
-        <w:t>Precisamos pensar que essa busca será feita para pequenas, médias e grandes cidades o que quando for para pequenas cidades</w:t>
-      </w:r>
-      <w:r>
-        <w:t xml:space="preserve"> e médias cidades</w:t>
-      </w:r>
-      <w:r>
-        <w:t xml:space="preserve"> será tranquilo pois são poucos estabelecimentos por cidade, mas quando vai para grandes cidades</w:t>
+        <w:t>grandes cidades</w:t>
       </w:r>
       <w:r>
         <w:t xml:space="preserve"> mais de 1.500.000 de habitantes</w:t>
@@ -1896,8 +1573,13 @@
       </w:r>
     </w:p>
     <w:p>
-      <w:r>
-        <w:t xml:space="preserve">Estas três opções tem que retornar do </w:t>
+      <w:proofErr w:type="gramStart"/>
+      <w:r>
+        <w:t>Estas três opções tem</w:t>
+      </w:r>
+      <w:proofErr w:type="gramEnd"/>
+      <w:r>
+        <w:t xml:space="preserve"> que retornar do </w:t>
       </w:r>
       <w:r>
         <w:rPr>
@@ -2258,7 +1940,6 @@
           <w:szCs w:val="24"/>
           <w:lang w:eastAsia="pt-BR"/>
         </w:rPr>
-        <w:lastRenderedPageBreak/>
         <w:t xml:space="preserve">Ações Chave: Criar página de </w:t>
       </w:r>
       <w:r>
@@ -2724,277 +2405,683 @@
         </w:rPr>
         <w:t>:</w:t>
       </w:r>
-    </w:p>
-    <w:p>
-      <w:r>
-        <w:t>O processo deverá acontecer praticamente sem intervenção administrativa, ou seja: O Cliente/Anunciante a partir do botão “Anunciar Agora” vai escolher o plano &gt; informa seus dados</w:t>
-      </w:r>
-      <w:r>
-        <w:t xml:space="preserve"> (cadastro e login)</w:t>
-      </w:r>
-      <w:r>
-        <w:t xml:space="preserve"> (página(06)</w:t>
-      </w:r>
-      <w:r>
-        <w:t xml:space="preserve"> &gt;</w:t>
-      </w:r>
-      <w:r>
-        <w:t xml:space="preserve"> cria seu login &gt;</w:t>
-      </w:r>
-      <w:r>
-        <w:t xml:space="preserve"> </w:t>
-      </w:r>
-      <w:r>
-        <w:t>informa dados do</w:t>
-      </w:r>
-      <w:r>
-        <w:t xml:space="preserve"> anúncio &gt; efetua o pagamento &gt; e publica seu anúncio. </w:t>
-      </w:r>
-      <w:r>
-        <w:t xml:space="preserve">Essa publicação estará condicionada para o “Premium” ao “pagamento aprovado”. </w:t>
-      </w:r>
-      <w:r>
-        <w:t xml:space="preserve">Quando </w:t>
-      </w:r>
-      <w:r>
-        <w:t xml:space="preserve">o “Cortesia” ou o “Premium” </w:t>
-      </w:r>
-      <w:r>
-        <w:t>quiser</w:t>
-      </w:r>
-      <w:r>
-        <w:t>em</w:t>
-      </w:r>
-      <w:r>
-        <w:t xml:space="preserve"> fazer qualquer alteração no anúncio, basta </w:t>
-      </w:r>
-      <w:proofErr w:type="spellStart"/>
-      <w:r>
-        <w:t>logar</w:t>
-      </w:r>
-      <w:proofErr w:type="spellEnd"/>
-      <w:r>
-        <w:t xml:space="preserve"> e efetuá-las. Ele receberá um e-mail a cada alteração que ele efetuar. </w:t>
-      </w:r>
-    </w:p>
-    <w:p/>
-    <w:p>
-      <w:bookmarkStart w:id="3" w:name="_Hlk202016414"/>
       <w:r>
         <w:rPr>
           <w:b/>
           <w:bCs/>
           <w:color w:val="FF0000"/>
         </w:rPr>
-        <w:t>Cortesia</w:t>
-      </w:r>
-      <w:r>
-        <w:t xml:space="preserve"> vai para </w:t>
-      </w:r>
-      <w:r>
-        <w:t xml:space="preserve">&gt; </w:t>
-      </w:r>
-      <w:r>
-        <w:t>informa dados do</w:t>
-      </w:r>
-      <w:r>
-        <w:t xml:space="preserve"> anúncio &gt; </w:t>
-      </w:r>
-      <w:r>
-        <w:t>publicar</w:t>
-      </w:r>
-      <w:r>
-        <w:t xml:space="preserve"> (após publicar ele vai receber um e-mail parabenizando pelo sucesso na publicação mostrando o link para ele conferir</w:t>
-      </w:r>
-      <w:r>
-        <w:t xml:space="preserve"> (confira como ficou)</w:t>
-      </w:r>
-      <w:r>
-        <w:t xml:space="preserve"> e sugerindo para ele que pode fazer o upgrade pelo valor de R$ 36,00/1 ano – R$ 60,00/2 anos – R$ 75,00/3 anos</w:t>
-      </w:r>
-      <w:r>
-        <w:t>,</w:t>
-      </w:r>
-      <w:r>
-        <w:t xml:space="preserve"> mostrando um exemplo de anúncio Premium</w:t>
-      </w:r>
-      <w:r>
-        <w:t xml:space="preserve"> e logo abaixo “Escolha seu Plano” se ele clicar vai para a página Plano. Onde irá </w:t>
-      </w:r>
-      <w:proofErr w:type="spellStart"/>
-      <w:r>
-        <w:t>logar</w:t>
-      </w:r>
-      <w:proofErr w:type="spellEnd"/>
-      <w:r>
-        <w:t xml:space="preserve"> e seguirá para o pagamento e restante do fluxo Premium &gt;</w:t>
-      </w:r>
-    </w:p>
-    <w:p>
+        <w:t xml:space="preserve">  ESTA PARTE FOI COMPLETA PARA </w:t>
+      </w:r>
       <w:r>
         <w:rPr>
           <w:b/>
           <w:bCs/>
           <w:color w:val="FF0000"/>
         </w:rPr>
-        <w:t>Premium</w:t>
-      </w:r>
-      <w:r>
-        <w:t xml:space="preserve"> vai para </w:t>
-      </w:r>
-      <w:proofErr w:type="spellStart"/>
-      <w:r>
-        <w:t>pagto</w:t>
-      </w:r>
-      <w:proofErr w:type="spellEnd"/>
-      <w:r>
-        <w:t xml:space="preserve"> &gt; in</w:t>
-      </w:r>
-      <w:r>
-        <w:t>f</w:t>
-      </w:r>
-      <w:r>
-        <w:t>orma dados do anúncio e publicar</w:t>
-      </w:r>
-      <w:r>
-        <w:t xml:space="preserve"> Recebe o e-mail parabenizando e com o link para visualizar o anúncio dele</w:t>
-      </w:r>
-      <w:r>
-        <w:t xml:space="preserve"> na página da especialidade dele na cidade dele.</w:t>
-      </w:r>
-    </w:p>
-    <w:p>
-      <w:r>
-        <w:t>Anúncios publicados</w:t>
-      </w:r>
-      <w:r>
-        <w:t xml:space="preserve">. </w:t>
-      </w:r>
-      <w:r>
-        <w:t>Essa publicação estará condicionada</w:t>
-      </w:r>
-      <w:r>
-        <w:t xml:space="preserve"> para o “Premium”</w:t>
-      </w:r>
-      <w:r>
-        <w:t xml:space="preserve"> ao “pagamento aprovado”. </w:t>
-      </w:r>
-      <w:r>
-        <w:t xml:space="preserve">Quando </w:t>
-      </w:r>
-      <w:r>
-        <w:t xml:space="preserve">o “Cortesia” ou o “Premium” </w:t>
-      </w:r>
-      <w:r>
-        <w:t>quiser</w:t>
-      </w:r>
-      <w:r>
-        <w:t>em</w:t>
-      </w:r>
-      <w:r>
-        <w:t xml:space="preserve"> fazer qualquer alteração no anúncio, basta </w:t>
-      </w:r>
-      <w:proofErr w:type="spellStart"/>
-      <w:r>
-        <w:t>logar</w:t>
-      </w:r>
-      <w:proofErr w:type="spellEnd"/>
-      <w:r>
-        <w:t xml:space="preserve"> e efetuá-las. Ele receberá um e-mail a cada alteração que ele efetuar. </w:t>
-      </w:r>
-      <w:r>
-        <w:br/>
-        <w:t>Quando o cliente faz o cadastro e login</w:t>
-      </w:r>
-      <w:r>
-        <w:t xml:space="preserve"> (que deve ser validado pelo e-mail dele)</w:t>
-      </w:r>
-      <w:r>
-        <w:t xml:space="preserve">, </w:t>
-      </w:r>
-      <w:r>
-        <w:t xml:space="preserve">ao final </w:t>
-      </w:r>
-      <w:r>
-        <w:t>recebe um e-mail de confirmação</w:t>
-      </w:r>
-      <w:r>
-        <w:t>.</w:t>
-      </w:r>
-      <w:r>
-        <w:t xml:space="preserve"> </w:t>
-      </w:r>
-    </w:p>
-    <w:p>
-      <w:r>
-        <w:t>Quando o cliente efetua o pagamento ele receberá e-mails confirmando o pagamento (pagamento recebido) ou recusado, etc..</w:t>
-      </w:r>
-    </w:p>
-    <w:bookmarkEnd w:id="3"/>
-    <w:p>
-      <w:pPr>
-        <w:rPr>
-          <w:rStyle w:val="Hyperlink"/>
-          <w:color w:val="auto"/>
-          <w:u w:val="none"/>
-        </w:rPr>
-      </w:pPr>
-      <w:r>
-        <w:t xml:space="preserve">Da página(01) </w:t>
-      </w:r>
-      <w:r>
-        <w:t xml:space="preserve">Como destacamos o botão </w:t>
-      </w:r>
-      <w:r>
-        <w:t xml:space="preserve">“Anunciar Agora” </w:t>
-      </w:r>
-      <w:r>
-        <w:t xml:space="preserve">ao clicar, </w:t>
-      </w:r>
-      <w:r>
-        <w:t>ele é levado</w:t>
-      </w:r>
-      <w:r>
-        <w:t xml:space="preserve"> para a </w:t>
+        <w:t>C:\Users\Weber\Desktop\Anexos</w:t>
       </w:r>
       <w:r>
         <w:rPr>
           <w:b/>
           <w:bCs/>
-        </w:rPr>
-        <w:t>página</w:t>
+          <w:color w:val="FF0000"/>
+        </w:rPr>
+        <w:t>\</w:t>
       </w:r>
       <w:r>
         <w:rPr>
           <w:b/>
           <w:bCs/>
-        </w:rPr>
-        <w:t>(05)</w:t>
+          <w:color w:val="2E74B5" w:themeColor="accent5" w:themeShade="BF"/>
+        </w:rPr>
+        <w:t>estudo.md</w:t>
+      </w:r>
+    </w:p>
+    <w:p>
+      <w:r>
+        <w:t>O processo deverá acontecer sem intervenção administrativa, ou seja: O Cliente/Anunciante ao clicar no botão “Anunci</w:t>
+      </w:r>
+      <w:r>
+        <w:t>e sua Empresa</w:t>
+      </w:r>
+      <w:r>
+        <w:t>”</w:t>
+      </w:r>
+      <w:r>
+        <w:t xml:space="preserve"> na </w:t>
+      </w:r>
+      <w:r>
+        <w:rPr>
+          <w:b/>
+          <w:bCs/>
+        </w:rPr>
+        <w:t>página</w:t>
+      </w:r>
+      <w:r>
+        <w:rPr>
+          <w:b/>
+          <w:bCs/>
+        </w:rPr>
+        <w:t>(01</w:t>
+      </w:r>
+      <w:r>
+        <w:rPr>
+          <w:b/>
+          <w:bCs/>
+        </w:rPr>
+        <w:t xml:space="preserve"> index</w:t>
+      </w:r>
+      <w:r>
+        <w:rPr>
+          <w:b/>
+          <w:bCs/>
+        </w:rPr>
+        <w:t>)</w:t>
       </w:r>
       <w:r>
         <w:t xml:space="preserve"> </w:t>
       </w:r>
-      <w:hyperlink w:anchor="plano" w:history="1">
+      <w:hyperlink r:id="rId8" w:history="1">
         <w:r>
           <w:rPr>
             <w:rStyle w:val="Hyperlink"/>
           </w:rPr>
-          <w:t>clique para ver a e</w:t>
+          <w:t>https://gfauto.vercel.app/</w:t>
         </w:r>
+      </w:hyperlink>
+      <w:r>
+        <w:t xml:space="preserve">, irá para a </w:t>
+      </w:r>
+      <w:r>
+        <w:rPr>
+          <w:b/>
+          <w:bCs/>
+        </w:rPr>
+        <w:t>página(05</w:t>
+      </w:r>
+      <w:r>
+        <w:rPr>
+          <w:b/>
+          <w:bCs/>
+        </w:rPr>
+        <w:t xml:space="preserve"> Plano</w:t>
+      </w:r>
+      <w:r>
+        <w:rPr>
+          <w:b/>
+          <w:bCs/>
+        </w:rPr>
+        <w:t>)</w:t>
+      </w:r>
+      <w:r>
+        <w:t xml:space="preserve"> </w:t>
+      </w:r>
+      <w:r>
+        <w:t xml:space="preserve"> </w:t>
+      </w:r>
+      <w:hyperlink r:id="rId9" w:history="1">
         <w:r>
           <w:rPr>
             <w:rStyle w:val="Hyperlink"/>
           </w:rPr>
-          <w:t>scolha do Plano</w:t>
+          <w:t>https://gfauto.vercel.app/planos</w:t>
         </w:r>
       </w:hyperlink>
       <w:r>
+        <w:t xml:space="preserve"> e ao Escolher o Plano clicando no botão </w:t>
+      </w:r>
+      <w:r>
+        <w:t>“</w:t>
+      </w:r>
+      <w:proofErr w:type="spellStart"/>
+      <w:r>
+        <w:t>Free</w:t>
+      </w:r>
+      <w:proofErr w:type="spellEnd"/>
+      <w:r>
+        <w:t xml:space="preserve"> / </w:t>
+      </w:r>
+      <w:proofErr w:type="spellStart"/>
+      <w:r>
+        <w:t>Gratuíto</w:t>
+      </w:r>
+      <w:proofErr w:type="spellEnd"/>
+      <w:r>
+        <w:t xml:space="preserve">”, “Começar Grátis” ou “Escolher Premium” na </w:t>
+      </w:r>
+      <w:r>
+        <w:rPr>
+          <w:b/>
+          <w:bCs/>
+        </w:rPr>
+        <w:t>página(05</w:t>
+      </w:r>
+      <w:r>
+        <w:rPr>
+          <w:b/>
+          <w:bCs/>
+        </w:rPr>
+        <w:t xml:space="preserve"> Plano</w:t>
+      </w:r>
+      <w:r>
+        <w:rPr>
+          <w:b/>
+          <w:bCs/>
+        </w:rPr>
+        <w:t>)</w:t>
+      </w:r>
+      <w:r>
+        <w:t xml:space="preserve"> </w:t>
+      </w:r>
+      <w:r>
+        <w:t xml:space="preserve">seguirá para: </w:t>
+      </w:r>
+    </w:p>
+    <w:p>
+      <w:bookmarkStart w:id="3" w:name="_Hlk202016414"/>
+      <w:r>
+        <w:rPr>
+          <w:b/>
+          <w:bCs/>
+          <w:color w:val="FF0000"/>
+        </w:rPr>
+        <w:t>Cortesia</w:t>
+      </w:r>
+      <w:r>
+        <w:t xml:space="preserve"> vai para </w:t>
+      </w:r>
+      <w:r>
+        <w:t>&gt;</w:t>
+      </w:r>
+      <w:r>
+        <w:t xml:space="preserve"> cadastro e login</w:t>
+      </w:r>
+      <w:r>
+        <w:t xml:space="preserve"> (página a ser construída)</w:t>
+      </w:r>
+      <w:r>
+        <w:t xml:space="preserve"> confirmação/validação por e-mail</w:t>
+      </w:r>
+      <w:r>
+        <w:t xml:space="preserve"> &gt; </w:t>
+      </w:r>
+      <w:r>
+        <w:t xml:space="preserve">e </w:t>
+      </w:r>
+      <w:r>
+        <w:t>já logado &gt;</w:t>
+      </w:r>
+      <w:r>
+        <w:t xml:space="preserve"> </w:t>
+      </w:r>
+      <w:r>
+        <w:t>informa dados do</w:t>
+      </w:r>
+      <w:r>
+        <w:t xml:space="preserve"> anúncio &gt; </w:t>
+      </w:r>
+      <w:r>
+        <w:t>publicar</w:t>
+      </w:r>
+      <w:r>
+        <w:t xml:space="preserve"> (após publicar ele vai receber um e-mail </w:t>
+      </w:r>
+      <w:r>
+        <w:t xml:space="preserve">(Resend.com) </w:t>
+      </w:r>
+      <w:r>
+        <w:t>parabenizando pelo sucesso na publicação mostrando o link para ele conferir</w:t>
+      </w:r>
+      <w:r>
+        <w:t xml:space="preserve"> (confira como ficou</w:t>
+      </w:r>
+      <w:r>
+        <w:t xml:space="preserve"> na web</w:t>
+      </w:r>
+      <w:r>
+        <w:t>)</w:t>
+      </w:r>
+      <w:r>
+        <w:t xml:space="preserve"> e sugerindo para ele que pode fazer o upgrade pelo valor de R$ 36,00/1 ano – R$ 60,00/2 anos – R$ 75,00/3 anos</w:t>
+      </w:r>
+      <w:r>
+        <w:t xml:space="preserve"> (esses valores</w:t>
+      </w:r>
+      <w:r>
+        <w:t>, para estarem sempre atualizados,</w:t>
+      </w:r>
+      <w:r>
+        <w:t xml:space="preserve"> o e-mail vai buscar no local onde os valores serão atualizados</w:t>
+      </w:r>
+      <w:r>
+        <w:t xml:space="preserve"> eventualmente</w:t>
+      </w:r>
+      <w:r>
+        <w:t xml:space="preserve"> pelo Weber via painel admin</w:t>
+      </w:r>
+      <w:r>
+        <w:t>)</w:t>
+      </w:r>
+      <w:r>
+        <w:t>,</w:t>
+      </w:r>
+      <w:r>
+        <w:t xml:space="preserve"> mostrando um exemplo de anúncio Premium</w:t>
+      </w:r>
+      <w:r>
+        <w:t xml:space="preserve"> e logo abaixo “Escolha seu Plano” se ele clicar vai para a página Plano. Onde irá </w:t>
+      </w:r>
+      <w:proofErr w:type="spellStart"/>
+      <w:r>
+        <w:t>logar</w:t>
+      </w:r>
+      <w:proofErr w:type="spellEnd"/>
+      <w:r>
+        <w:t xml:space="preserve"> e seguirá para o pagamento e restante do fluxo Premium &gt;</w:t>
+      </w:r>
+    </w:p>
+    <w:p>
+      <w:pPr>
+        <w:spacing w:after="0" w:line="240" w:lineRule="auto"/>
+      </w:pPr>
+      <w:r>
+        <w:t>Para “cortesia” e “premium”:</w:t>
+      </w:r>
+      <w:r>
+        <w:br/>
+        <w:t xml:space="preserve">- </w:t>
+      </w:r>
+      <w:r>
+        <w:t>Essas informações</w:t>
+      </w:r>
+      <w:r>
+        <w:t>,</w:t>
+      </w:r>
+      <w:r>
+        <w:t xml:space="preserve"> dos dados do anúncio</w:t>
+      </w:r>
+      <w:r>
+        <w:t xml:space="preserve"> deverão ser inseridas no BD (por isso é importante planejar como ficarão dispostas a</w:t>
+      </w:r>
+      <w:r>
+        <w:t>s</w:t>
+      </w:r>
+      <w:r>
+        <w:t xml:space="preserve"> informaç</w:t>
+      </w:r>
+      <w:r>
+        <w:t>ões</w:t>
+      </w:r>
+      <w:r>
+        <w:t xml:space="preserve"> no BD</w:t>
+      </w:r>
+      <w:r>
+        <w:t xml:space="preserve"> e como ela</w:t>
+      </w:r>
+      <w:r>
+        <w:t>s</w:t>
+      </w:r>
+      <w:r>
+        <w:t xml:space="preserve"> ser</w:t>
+      </w:r>
+      <w:r>
+        <w:t>ão</w:t>
+      </w:r>
+      <w:r>
+        <w:t xml:space="preserve"> recuperada</w:t>
+      </w:r>
+      <w:r>
+        <w:t>s</w:t>
+      </w:r>
+      <w:r>
+        <w:t xml:space="preserve"> para ser</w:t>
+      </w:r>
+      <w:r>
+        <w:t>em</w:t>
+      </w:r>
+      <w:r>
+        <w:t xml:space="preserve"> </w:t>
+      </w:r>
+      <w:r>
+        <w:t>m</w:t>
+      </w:r>
+      <w:r>
+        <w:t>ostrada</w:t>
+      </w:r>
+      <w:r>
+        <w:t>s</w:t>
+      </w:r>
+      <w:r>
+        <w:t xml:space="preserve"> na web na </w:t>
+      </w:r>
+      <w:r>
+        <w:t>“</w:t>
+      </w:r>
+      <w:r>
+        <w:t>página de resultados</w:t>
+      </w:r>
+      <w:r>
+        <w:t>”; Assim como as informações do cadastro para serem recuperadas por ocasião do login e “Atualizar Dados”</w:t>
+      </w:r>
+      <w:r>
+        <w:br/>
+      </w:r>
+      <w:r>
+        <w:t xml:space="preserve">- </w:t>
+      </w:r>
+      <w:r>
+        <w:t>O cadastro e login serão confirmados/validados pelo e-mail do usuário cadastrado.</w:t>
+      </w:r>
+      <w:r>
+        <w:br/>
+        <w:t>- O Status de validade do anúncio do Cortesia deverá ser renovados a cada ano;</w:t>
+      </w:r>
+      <w:r>
+        <w:t xml:space="preserve"> (Ativo/Inativo) 15</w:t>
+      </w:r>
+      <w:r>
+        <w:t>, 10, 5 e 0</w:t>
+      </w:r>
+      <w:r>
+        <w:t xml:space="preserve"> dias antes do vencimento o sistema verifica o status</w:t>
+      </w:r>
+      <w:r>
+        <w:t xml:space="preserve"> (se após o primeiro aviso de 15 dias o status não estiver “ativado” ele segue enviando os próximos e-mails)</w:t>
+      </w:r>
+      <w:r>
+        <w:t xml:space="preserve"> e avisa o anunciante que é necessário </w:t>
+      </w:r>
+      <w:proofErr w:type="spellStart"/>
+      <w:r>
+        <w:t>logar</w:t>
+      </w:r>
+      <w:proofErr w:type="spellEnd"/>
+      <w:r>
+        <w:t xml:space="preserve"> e “confirmar” para o anúncio continuar figurando</w:t>
+      </w:r>
+      <w:r>
+        <w:t xml:space="preserve"> </w:t>
+      </w:r>
+      <w:r>
+        <w:t xml:space="preserve">assim que ele for “confirmado” sessam os e-mails até o próximo vencimento. Caso </w:t>
+      </w:r>
+      <w:r>
+        <w:t>não seja ativado após 15 dias do vencimento o anúncio fica com status Inativo e caso o anunciante entre em qualquer tempo poderá “confirmar” e o status volta e ficar ativo. Nessas interações por e-mail o anunciante sempre será lembrado que pode “virar um premium”.</w:t>
+      </w:r>
+    </w:p>
+    <w:p>
+      <w:pPr>
+        <w:spacing w:after="0" w:line="240" w:lineRule="auto"/>
+      </w:pPr>
+      <w:r>
+        <w:t>- O Status de validade do anúncio do “premium” será de acordo com o Plano Escolhido 1, 2 ou 3 anos.</w:t>
+      </w:r>
+      <w:r>
+        <w:t xml:space="preserve"> E a mesma lógica de renovação do “cortesia” será aplicada no vencimento.</w:t>
+      </w:r>
+    </w:p>
+    <w:p>
+      <w:pPr>
+        <w:spacing w:after="0" w:line="240" w:lineRule="auto"/>
+      </w:pPr>
+      <w:r>
+        <w:t xml:space="preserve"> </w:t>
+      </w:r>
+    </w:p>
+    <w:p>
+      <w:r>
+        <w:rPr>
+          <w:b/>
+          <w:bCs/>
+          <w:color w:val="FF0000"/>
+        </w:rPr>
+        <w:t>Premium</w:t>
+      </w:r>
+      <w:r>
+        <w:t xml:space="preserve"> vai para</w:t>
+      </w:r>
+      <w:r>
+        <w:t xml:space="preserve"> &gt; cadastro e login &gt; </w:t>
+      </w:r>
+      <w:r>
+        <w:t xml:space="preserve">e </w:t>
+      </w:r>
+      <w:r>
+        <w:t>já logado &gt;</w:t>
+      </w:r>
+      <w:r>
+        <w:t xml:space="preserve"> </w:t>
+      </w:r>
+      <w:proofErr w:type="spellStart"/>
+      <w:r>
+        <w:t>pagto</w:t>
+      </w:r>
+      <w:proofErr w:type="spellEnd"/>
+      <w:r>
+        <w:t xml:space="preserve"> </w:t>
+      </w:r>
+      <w:r>
+        <w:t xml:space="preserve">(efetua o </w:t>
+      </w:r>
+      <w:proofErr w:type="spellStart"/>
+      <w:r>
+        <w:t>pagto</w:t>
+      </w:r>
+      <w:proofErr w:type="spellEnd"/>
+      <w:r>
+        <w:t xml:space="preserve"> e no BD estará com status “pagamento em dia”</w:t>
+      </w:r>
+      <w:r>
+        <w:t>/Ativo</w:t>
+      </w:r>
+      <w:r>
+        <w:t xml:space="preserve">) </w:t>
+      </w:r>
+      <w:r>
+        <w:t>&gt; in</w:t>
+      </w:r>
+      <w:r>
+        <w:t>f</w:t>
+      </w:r>
+      <w:r>
+        <w:t xml:space="preserve">orma dados do anúncio </w:t>
+      </w:r>
+      <w:r>
+        <w:t xml:space="preserve">&gt; </w:t>
+      </w:r>
+      <w:r>
+        <w:t>e publicar</w:t>
+      </w:r>
+      <w:r>
+        <w:t xml:space="preserve"> </w:t>
+      </w:r>
+      <w:r>
+        <w:t xml:space="preserve">&gt; </w:t>
+      </w:r>
+      <w:r>
+        <w:t>Recebe o e-mail parabenizando e com o link para visualizar o anúncio dele</w:t>
+      </w:r>
+      <w:r>
+        <w:t xml:space="preserve"> na página da especialidade dele na cidade dele.</w:t>
+      </w:r>
+    </w:p>
+    <w:p>
+      <w:r>
+        <w:t>Anúncios publicados</w:t>
+      </w:r>
+      <w:r>
+        <w:t>/Ativos</w:t>
+      </w:r>
+      <w:r>
+        <w:t xml:space="preserve">. </w:t>
+      </w:r>
+      <w:r>
+        <w:t>Essa publicação estará condicionada</w:t>
+      </w:r>
+      <w:r>
+        <w:t xml:space="preserve"> para o “Premium”</w:t>
+      </w:r>
+      <w:r>
+        <w:t xml:space="preserve"> ao “pagamento aprovado”</w:t>
+      </w:r>
+      <w:r>
+        <w:t xml:space="preserve"> (Mercado Pago)</w:t>
+      </w:r>
+      <w:r>
+        <w:t xml:space="preserve">. </w:t>
+      </w:r>
+      <w:r>
+        <w:br/>
+      </w:r>
+      <w:r>
+        <w:t xml:space="preserve">- </w:t>
+      </w:r>
+      <w:r>
+        <w:t>Quando o cliente faz o cadastro e login</w:t>
+      </w:r>
+      <w:r>
+        <w:t xml:space="preserve"> (que deve ser validado pelo e-mail dele)</w:t>
+      </w:r>
+      <w:r>
+        <w:t xml:space="preserve">, </w:t>
+      </w:r>
+      <w:r>
+        <w:t xml:space="preserve">ao final </w:t>
+      </w:r>
+      <w:r>
+        <w:t>recebe um e-mail de confirmação</w:t>
+      </w:r>
+      <w:r>
+        <w:t>.</w:t>
+      </w:r>
+      <w:r>
+        <w:t xml:space="preserve"> </w:t>
+      </w:r>
+    </w:p>
+    <w:p>
+      <w:r>
+        <w:t xml:space="preserve">- </w:t>
+      </w:r>
+      <w:r>
+        <w:t>Quando o cliente efetua o pagamento ele receberá e-mails confirmando o pagamento (pagamento recebido) ou recusado, etc..</w:t>
+      </w:r>
+    </w:p>
+    <w:p>
+      <w:r>
+        <w:t>“</w:t>
+      </w:r>
+      <w:r>
+        <w:t>Atualizar Dados</w:t>
+      </w:r>
+      <w:r>
+        <w:t>”</w:t>
+      </w:r>
+      <w:r>
+        <w:t xml:space="preserve">: </w:t>
+      </w:r>
+      <w:r>
+        <w:t xml:space="preserve">Quando </w:t>
+      </w:r>
+      <w:r>
+        <w:t xml:space="preserve">o “Cortesia” ou o “Premium” </w:t>
+      </w:r>
+      <w:r>
+        <w:t>quiser</w:t>
+      </w:r>
+      <w:r>
+        <w:t>em</w:t>
+      </w:r>
+      <w:r>
+        <w:t xml:space="preserve"> fazer qualquer alteração no anúncio, basta </w:t>
+      </w:r>
+      <w:proofErr w:type="spellStart"/>
+      <w:r>
+        <w:t>logar</w:t>
+      </w:r>
+      <w:proofErr w:type="spellEnd"/>
+      <w:r>
+        <w:t xml:space="preserve"> e efetuá-las</w:t>
+      </w:r>
+      <w:r>
+        <w:t xml:space="preserve"> (criar página de alterações)</w:t>
+      </w:r>
+      <w:r>
+        <w:t>. Ele receberá um e-mail a cada alteração que ele efetuar.</w:t>
+      </w:r>
+    </w:p>
+    <w:bookmarkEnd w:id="3"/>
+    <w:p>
+      <w:pPr>
         <w:rPr>
           <w:rStyle w:val="Hyperlink"/>
           <w:color w:val="auto"/>
           <w:u w:val="none"/>
         </w:rPr>
-        <w:t xml:space="preserve"> que ainda não temos hospedada, precisamos construí</w:t>
+      </w:pPr>
+      <w:r>
+        <w:t>Da página(01</w:t>
+      </w:r>
+      <w:r>
+        <w:t xml:space="preserve"> index</w:t>
+      </w:r>
+      <w:r>
+        <w:t xml:space="preserve">) </w:t>
+      </w:r>
+      <w:r>
+        <w:t xml:space="preserve">Como destacamos o botão </w:t>
+      </w:r>
+      <w:r>
+        <w:t>“Anunci</w:t>
+      </w:r>
+      <w:r>
+        <w:t>e sua Empresa</w:t>
+      </w:r>
+      <w:r>
+        <w:t xml:space="preserve">” </w:t>
+      </w:r>
+      <w:r>
+        <w:t xml:space="preserve">ao clicar, </w:t>
+      </w:r>
+      <w:r>
+        <w:t>ele é levado</w:t>
+      </w:r>
+      <w:r>
+        <w:t xml:space="preserve"> para a </w:t>
+      </w:r>
+      <w:r>
+        <w:rPr>
+          <w:b/>
+          <w:bCs/>
+        </w:rPr>
+        <w:t>página</w:t>
+      </w:r>
+      <w:r>
+        <w:rPr>
+          <w:b/>
+          <w:bCs/>
+        </w:rPr>
+        <w:t>(05</w:t>
+      </w:r>
+      <w:r>
+        <w:rPr>
+          <w:b/>
+          <w:bCs/>
+        </w:rPr>
+        <w:t xml:space="preserve"> Plano</w:t>
+      </w:r>
+      <w:r>
+        <w:rPr>
+          <w:b/>
+          <w:bCs/>
+        </w:rPr>
+        <w:t>)</w:t>
+      </w:r>
+      <w:r>
+        <w:t xml:space="preserve"> </w:t>
+      </w:r>
+      <w:r>
+        <w:t>https://gfauto.vercel.app/planos</w:t>
       </w:r>
       <w:r>
         <w:rPr>
@@ -3002,7 +3089,7 @@
           <w:color w:val="auto"/>
           <w:u w:val="none"/>
         </w:rPr>
-        <w:t>-</w:t>
+        <w:t>.</w:t>
       </w:r>
       <w:r>
         <w:rPr>
@@ -3010,7 +3097,7 @@
           <w:color w:val="auto"/>
           <w:u w:val="none"/>
         </w:rPr>
-        <w:t>la</w:t>
+        <w:t xml:space="preserve"> Então na página(05</w:t>
       </w:r>
       <w:r>
         <w:rPr>
@@ -3018,7 +3105,7 @@
           <w:color w:val="auto"/>
           <w:u w:val="none"/>
         </w:rPr>
-        <w:t xml:space="preserve"> e hospedá-la</w:t>
+        <w:t xml:space="preserve"> Plano</w:t>
       </w:r>
       <w:r>
         <w:rPr>
@@ -3026,7 +3113,7 @@
           <w:color w:val="auto"/>
           <w:u w:val="none"/>
         </w:rPr>
-        <w:t>.</w:t>
+        <w:t>) ele vai escolher o Plano e clicar no plano escolhido</w:t>
       </w:r>
       <w:r>
         <w:rPr>
@@ -3034,7 +3121,7 @@
           <w:color w:val="auto"/>
           <w:u w:val="none"/>
         </w:rPr>
-        <w:t xml:space="preserve"> Então na página(05) ele vai escolher o Plano e clicar no plano escolhido</w:t>
+        <w:t xml:space="preserve"> (registrar </w:t>
       </w:r>
       <w:r>
         <w:rPr>
@@ -3042,7 +3129,7 @@
           <w:color w:val="auto"/>
           <w:u w:val="none"/>
         </w:rPr>
-        <w:t xml:space="preserve"> (registrar no BD)</w:t>
+        <w:t xml:space="preserve">o plano </w:t>
       </w:r>
       <w:r>
         <w:rPr>
@@ -3050,7 +3137,7 @@
           <w:color w:val="auto"/>
           <w:u w:val="none"/>
         </w:rPr>
-        <w:t xml:space="preserve"> que o levará para</w:t>
+        <w:t>no BD)</w:t>
       </w:r>
       <w:r>
         <w:rPr>
@@ -3058,7 +3145,7 @@
           <w:color w:val="auto"/>
           <w:u w:val="none"/>
         </w:rPr>
-        <w:t xml:space="preserve"> página(0</w:t>
+        <w:t xml:space="preserve"> que o levará para</w:t>
       </w:r>
       <w:r>
         <w:rPr>
@@ -3066,7 +3153,7 @@
           <w:color w:val="auto"/>
           <w:u w:val="none"/>
         </w:rPr>
-        <w:t>6</w:t>
+        <w:t xml:space="preserve"> página(0</w:t>
       </w:r>
       <w:r>
         <w:rPr>
@@ -3074,7 +3161,7 @@
           <w:color w:val="auto"/>
           <w:u w:val="none"/>
         </w:rPr>
-        <w:t>)</w:t>
+        <w:t>6</w:t>
       </w:r>
       <w:r>
         <w:rPr>
@@ -3082,32 +3169,32 @@
           <w:color w:val="auto"/>
           <w:u w:val="none"/>
         </w:rPr>
-        <w:t xml:space="preserve">. </w:t>
-      </w:r>
-    </w:p>
-    <w:p>
-      <w:pPr>
+        <w:t>)</w:t>
+      </w:r>
+      <w:r>
         <w:rPr>
           <w:rStyle w:val="Hyperlink"/>
           <w:color w:val="auto"/>
           <w:u w:val="none"/>
         </w:rPr>
-      </w:pPr>
-      <w:r>
+        <w:t xml:space="preserve">. </w:t>
+      </w:r>
+    </w:p>
+    <w:p>
+      <w:pPr>
         <w:rPr>
           <w:rStyle w:val="Hyperlink"/>
           <w:color w:val="auto"/>
           <w:u w:val="none"/>
         </w:rPr>
-        <w:t>Se ele clic</w:t>
-      </w:r>
+      </w:pPr>
       <w:r>
         <w:rPr>
           <w:rStyle w:val="Hyperlink"/>
           <w:color w:val="auto"/>
           <w:u w:val="none"/>
         </w:rPr>
-        <w:t>ou</w:t>
+        <w:t>Se ele clic</w:t>
       </w:r>
       <w:r>
         <w:rPr>
@@ -3115,7 +3202,7 @@
           <w:color w:val="auto"/>
           <w:u w:val="none"/>
         </w:rPr>
-        <w:t xml:space="preserve"> no “Plano Cortesia” será levado para a página(0</w:t>
+        <w:t>ou</w:t>
       </w:r>
       <w:r>
         <w:rPr>
@@ -3123,7 +3210,7 @@
           <w:color w:val="auto"/>
           <w:u w:val="none"/>
         </w:rPr>
-        <w:t>6</w:t>
+        <w:t xml:space="preserve"> no “Plano Cortesia” será levado para a página(0</w:t>
       </w:r>
       <w:r>
         <w:rPr>
@@ -3131,7 +3218,7 @@
           <w:color w:val="auto"/>
           <w:u w:val="none"/>
         </w:rPr>
-        <w:t>)</w:t>
+        <w:t>6</w:t>
       </w:r>
       <w:r>
         <w:rPr>
@@ -3139,7 +3226,7 @@
           <w:color w:val="auto"/>
           <w:u w:val="none"/>
         </w:rPr>
-        <w:t>:</w:t>
+        <w:t>)</w:t>
       </w:r>
       <w:r>
         <w:rPr>
@@ -3147,16 +3234,24 @@
           <w:color w:val="auto"/>
           <w:u w:val="none"/>
         </w:rPr>
-        <w:t xml:space="preserve"> </w:t>
-      </w:r>
-    </w:p>
-    <w:p>
+        <w:t>:</w:t>
+      </w:r>
       <w:r>
         <w:rPr>
           <w:rStyle w:val="Hyperlink"/>
           <w:color w:val="auto"/>
           <w:u w:val="none"/>
         </w:rPr>
+        <w:t xml:space="preserve"> </w:t>
+      </w:r>
+    </w:p>
+    <w:p>
+      <w:r>
+        <w:rPr>
+          <w:rStyle w:val="Hyperlink"/>
+          <w:color w:val="auto"/>
+          <w:u w:val="none"/>
+        </w:rPr>
         <w:t xml:space="preserve">- a </w:t>
       </w:r>
       <w:r>
@@ -3178,12 +3273,19 @@
           <w:b/>
           <w:bCs/>
         </w:rPr>
+        <w:t xml:space="preserve"> Cadastro</w:t>
+      </w:r>
+      <w:r>
+        <w:rPr>
+          <w:b/>
+          <w:bCs/>
+        </w:rPr>
         <w:t>)</w:t>
       </w:r>
       <w:r>
         <w:t xml:space="preserve">: </w:t>
       </w:r>
-      <w:hyperlink r:id="rId12" w:history="1">
+      <w:hyperlink r:id="rId10" w:history="1">
         <w:r>
           <w:rPr>
             <w:rStyle w:val="Hyperlink"/>
@@ -3192,7 +3294,25 @@
         </w:r>
       </w:hyperlink>
       <w:r>
-        <w:t xml:space="preserve"> onde ele irá informar seus dados e do anúncio que serão inseridos no nosso Banco de Dados </w:t>
+        <w:t xml:space="preserve"> </w:t>
+      </w:r>
+      <w:r>
+        <w:t>(que será</w:t>
+      </w:r>
+      <w:r>
+        <w:t xml:space="preserve"> transformada para</w:t>
+      </w:r>
+      <w:r>
+        <w:t xml:space="preserve"> tipo o print</w:t>
+      </w:r>
+      <w:r>
+        <w:t xml:space="preserve"> pagina6.jpg)</w:t>
+      </w:r>
+      <w:r>
+        <w:t xml:space="preserve"> </w:t>
+      </w:r>
+      <w:r>
+        <w:t xml:space="preserve">onde ele irá informar seus dados e do anúncio que serão inseridos no nosso Banco de Dados </w:t>
       </w:r>
       <w:proofErr w:type="spellStart"/>
       <w:r>
@@ -3208,12 +3328,21 @@
       </w:r>
       <w:proofErr w:type="spellEnd"/>
       <w:r>
-        <w:t>,  (Nota: que no exemplo da página(</w:t>
+        <w:t>,  (Nota: que no exemplo</w:t>
+      </w:r>
+      <w:r>
+        <w:t xml:space="preserve"> web</w:t>
+      </w:r>
+      <w:r>
+        <w:t xml:space="preserve"> da página(</w:t>
       </w:r>
       <w:r>
         <w:t>06</w:t>
       </w:r>
       <w:r>
+        <w:t xml:space="preserve"> Cadastro</w:t>
+      </w:r>
+      <w:r>
         <w:t xml:space="preserve">) faltam alguns dados como: CNPJ, Pessoa Responsável, CPF, </w:t>
       </w:r>
       <w:proofErr w:type="spellStart"/>
@@ -3222,18 +3351,40 @@
       </w:r>
       <w:proofErr w:type="spellEnd"/>
       <w:r>
-        <w:t xml:space="preserve"> de contato.) Nessa mesma página ele</w:t>
+        <w:t xml:space="preserve"> de contato.) </w:t>
+      </w:r>
+      <w:r>
+        <w:t>(</w:t>
+      </w:r>
+      <w:r>
+        <w:t>Nessa mesma página</w:t>
+      </w:r>
+      <w:r>
+        <w:t xml:space="preserve"> ou numa etapa anterior que podemos criar</w:t>
+      </w:r>
+      <w:r>
+        <w:t xml:space="preserve"> ele</w:t>
       </w:r>
       <w:r>
         <w:t xml:space="preserve"> deverá</w:t>
       </w:r>
       <w:r>
-        <w:t xml:space="preserve"> criar um usuário e senha para acessar a área dele. </w:t>
-      </w:r>
-      <w:r>
-        <w:t xml:space="preserve">Assim que ele preencher tudo poderá clicar em “publicar” e o anúncio já aparece on-line para ele conferir (tipo essa: </w:t>
-      </w:r>
-      <w:hyperlink r:id="rId13" w:history="1">
+        <w:t xml:space="preserve"> criar um usuário e senha para acessar a área dele</w:t>
+      </w:r>
+      <w:r>
+        <w:t xml:space="preserve"> e ainda efetuar o pagamento no caso do “premium”)</w:t>
+      </w:r>
+      <w:r>
+        <w:t xml:space="preserve">. </w:t>
+      </w:r>
+      <w:r>
+        <w:t xml:space="preserve">Assim que ele preencher </w:t>
+      </w:r>
+      <w:r>
+        <w:lastRenderedPageBreak/>
+        <w:t xml:space="preserve">tudo poderá clicar em “publicar” e o anúncio já aparece on-line para ele conferir (tipo essa: </w:t>
+      </w:r>
+      <w:hyperlink r:id="rId11" w:history="1">
         <w:r>
           <w:rPr>
             <w:rStyle w:val="Hyperlink"/>
@@ -3251,7 +3402,6 @@
           <w:b/>
           <w:bCs/>
         </w:rPr>
-        <w:lastRenderedPageBreak/>
         <w:t>Nesta página(0</w:t>
       </w:r>
       <w:r>
@@ -3266,13 +3416,20 @@
           <w:b/>
           <w:bCs/>
         </w:rPr>
-        <w:t>) Acho que devemos separar em duas partes:</w:t>
+        <w:t xml:space="preserve"> Cadastro</w:t>
       </w:r>
       <w:r>
         <w:rPr>
           <w:b/>
           <w:bCs/>
         </w:rPr>
+        <w:t>) Acho que devemos separar em duas partes:</w:t>
+      </w:r>
+      <w:r>
+        <w:rPr>
+          <w:b/>
+          <w:bCs/>
+        </w:rPr>
         <w:br/>
       </w:r>
       <w:r>
@@ -3295,10 +3452,30 @@
       <w:r>
         <w:t xml:space="preserve">: </w:t>
       </w:r>
+      <w:r>
+        <w:t>Conforme print: pagina6.jpg</w:t>
+      </w:r>
     </w:p>
     <w:p>
       <w:r>
         <w:t>Essas informações irão para o BD imediatamente pois esse anúncio deverá figurar na “Página de Resultado” junto com os outros anunciantes da mesma especialidade e mesma cidade.</w:t>
+      </w:r>
+    </w:p>
+    <w:p>
+      <w:pPr>
+        <w:rPr>
+          <w:b/>
+          <w:bCs/>
+          <w:color w:val="2E74B5" w:themeColor="accent5" w:themeShade="BF"/>
+        </w:rPr>
+      </w:pPr>
+      <w:r>
+        <w:rPr>
+          <w:b/>
+          <w:bCs/>
+          <w:color w:val="2E74B5" w:themeColor="accent5" w:themeShade="BF"/>
+        </w:rPr>
+        <w:t>ATÉ AQUI</w:t>
       </w:r>
     </w:p>
     <w:p/>
@@ -3310,6 +3487,42 @@
     <w:p/>
     <w:p/>
     <w:p/>
+    <w:p/>
+    <w:p/>
+    <w:p/>
+    <w:p/>
+    <w:p/>
+    <w:p/>
+    <w:p/>
+    <w:p/>
+    <w:p/>
+    <w:p/>
+    <w:p/>
+    <w:p/>
+    <w:p/>
+    <w:p/>
+    <w:p/>
+    <w:p/>
+    <w:p/>
+    <w:p/>
+    <w:p>
+      <w:pPr>
+        <w:rPr>
+          <w:b/>
+          <w:bCs/>
+          <w:color w:val="FF0000"/>
+        </w:rPr>
+      </w:pPr>
+      <w:r>
+        <w:rPr>
+          <w:b/>
+          <w:bCs/>
+          <w:color w:val="FF0000"/>
+        </w:rPr>
+        <w:lastRenderedPageBreak/>
+        <w:t>Print: pagina6.jpg</w:t>
+      </w:r>
+    </w:p>
     <w:p>
       <w:r>
         <w:t>Itens obrigatórios (</w:t>
@@ -3478,7 +3691,13 @@
           </w:tcPr>
           <w:p>
             <w:r>
-              <w:t>Acessórios, Alarmes e Som</w:t>
+              <w:t>Loja de Auto Peças</w:t>
+            </w:r>
+          </w:p>
+          <w:p/>
+          <w:p>
+            <w:r>
+              <w:t>Obs.: Talvez aqui ele informe uma especialidade que ainda não existe para nós então deverá ser inserida automaticamente na lista de Especialidades. (Acho que no BD)</w:t>
             </w:r>
           </w:p>
         </w:tc>
@@ -4179,8 +4398,9 @@
           <w:i/>
           <w:iCs/>
         </w:rPr>
-        <w:t>(Obs. Para o Desenvolvedor.: Seria ideal o Cliente/Anunciante</w:t>
-      </w:r>
+        <w:t xml:space="preserve">(Obs. Para o Desenvolvedor.: </w:t>
+      </w:r>
+      <w:proofErr w:type="spellStart"/>
       <w:r>
         <w:rPr>
           <w:b/>
@@ -4188,8 +4408,9 @@
           <w:i/>
           <w:iCs/>
         </w:rPr>
-        <w:t xml:space="preserve"> ao ir preenchendo os campos acima, Nome da Empresa, Slogan, etc... e conforme ele vai preenchendo já vai aparecendo no espaço do meio do anúncio, inclusive a imagem.</w:t>
-      </w:r>
+        <w:t>Preccisamos</w:t>
+      </w:r>
+      <w:proofErr w:type="spellEnd"/>
       <w:r>
         <w:rPr>
           <w:b/>
@@ -4197,7 +4418,7 @@
           <w:i/>
           <w:iCs/>
         </w:rPr>
-        <w:t xml:space="preserve"> </w:t>
+        <w:t xml:space="preserve"> que</w:t>
       </w:r>
       <w:r>
         <w:rPr>
@@ -4206,10 +4427,36 @@
           <w:i/>
           <w:iCs/>
         </w:rPr>
-        <w:lastRenderedPageBreak/>
+        <w:t xml:space="preserve"> o Cliente/Anunciante</w:t>
+      </w:r>
+      <w:r>
+        <w:rPr>
+          <w:b/>
+          <w:bCs/>
+          <w:i/>
+          <w:iCs/>
+        </w:rPr>
+        <w:t xml:space="preserve"> ao ir preenchendo os campos acima, Nome da Empresa, Slogan, etc... e conforme ele vai preenchendo já vai aparecendo no espaço do meio do anúncio, inclusive a imagem.</w:t>
+      </w:r>
+      <w:r>
+        <w:rPr>
+          <w:b/>
+          <w:bCs/>
+          <w:i/>
+          <w:iCs/>
+        </w:rPr>
+        <w:t xml:space="preserve"> </w:t>
+      </w:r>
+      <w:r>
+        <w:rPr>
+          <w:b/>
+          <w:bCs/>
+          <w:i/>
+          <w:iCs/>
+        </w:rPr>
         <w:t xml:space="preserve">Assim que ele preencher tudo poderá clicar em “publicar” e o anúncio já aparece on-line para ele conferir (tipo essa: </w:t>
       </w:r>
-      <w:hyperlink r:id="rId14" w:history="1">
+      <w:hyperlink r:id="rId12" w:history="1">
         <w:r>
           <w:rPr>
             <w:b/>
@@ -4242,6 +4489,9 @@
     <w:p>
       <w:r>
         <w:t>Como ficará o Seu anúncio:</w:t>
+      </w:r>
+      <w:r>
+        <w:t xml:space="preserve"> (Note que o anúncio será formado a partir dos dados que o Cliente/Anunciante irá informar)</w:t>
       </w:r>
     </w:p>
     <w:tbl>
@@ -4283,7 +4533,7 @@
                           </pic:cNvPicPr>
                         </pic:nvPicPr>
                         <pic:blipFill>
-                          <a:blip r:embed="rId15" cstate="print">
+                          <a:blip r:embed="rId13" cstate="print">
                             <a:extLst>
                               <a:ext uri="{28A0092B-C50C-407E-A947-70E740481C1C}">
                                 <a14:useLocalDpi xmlns:a14="http://schemas.microsoft.com/office/drawing/2010/main" val="0"/>
@@ -4632,14 +4882,27 @@
     </w:tbl>
     <w:p>
       <w:r>
+        <w:lastRenderedPageBreak/>
         <w:t xml:space="preserve"> </w:t>
       </w:r>
       <w:r>
-        <w:t xml:space="preserve">Confira na web: </w:t>
+        <w:t xml:space="preserve">Confira </w:t>
+      </w:r>
+      <w:r>
+        <w:t xml:space="preserve">como ficou </w:t>
+      </w:r>
+      <w:r>
+        <w:t xml:space="preserve">na web: </w:t>
       </w:r>
       <w:r>
         <w:br/>
-        <w:t xml:space="preserve">- Para “Cortesia”: </w:t>
+        <w:t>- Para “Cortesia”:</w:t>
+      </w:r>
+      <w:r>
+        <w:t xml:space="preserve"> Após ele clicar em “Publicar” ficará disponível aqui a</w:t>
+      </w:r>
+      <w:r>
+        <w:t xml:space="preserve"> </w:t>
       </w:r>
       <w:r>
         <w:t>“</w:t>
@@ -4651,7 +4914,13 @@
         <w:t>”</w:t>
       </w:r>
       <w:r>
-        <w:t xml:space="preserve"> onde ele poderá ver como estará figurando nos anunciantes da mesma especialidade dele na cidade dele.</w:t>
+        <w:t xml:space="preserve"> onde ele poderá </w:t>
+      </w:r>
+      <w:r>
+        <w:t xml:space="preserve">clicar e </w:t>
+      </w:r>
+      <w:r>
+        <w:t>ver como estará figurando nos anunciantes da mesma especialidade dele na cidade dele.</w:t>
       </w:r>
       <w:r>
         <w:br/>
@@ -4835,7 +5104,7 @@
                     <pic:cNvPicPr/>
                   </pic:nvPicPr>
                   <pic:blipFill>
-                    <a:blip r:embed="rId16" cstate="print">
+                    <a:blip r:embed="rId14" cstate="print">
                       <a:extLst>
                         <a:ext uri="{28A0092B-C50C-407E-A947-70E740481C1C}">
                           <a14:useLocalDpi xmlns:a14="http://schemas.microsoft.com/office/drawing/2010/main" val="0"/>
@@ -5965,7 +6234,7 @@
       <w:r>
         <w:t xml:space="preserve">o arquivo: </w:t>
       </w:r>
-      <w:hyperlink r:id="rId17" w:history="1">
+      <w:hyperlink r:id="rId15" w:history="1">
         <w:r>
           <w:rPr>
             <w:rStyle w:val="Hyperlink"/>
@@ -5976,7 +6245,7 @@
       <w:r>
         <w:t xml:space="preserve"> e envia o e-mail e imagem para </w:t>
       </w:r>
-      <w:hyperlink r:id="rId18" w:history="1">
+      <w:hyperlink r:id="rId16" w:history="1">
         <w:r>
           <w:rPr>
             <w:rStyle w:val="Hyperlink"/>

</xml_diff>